<commit_message>
Criação do Contrato Got It!
</commit_message>
<xml_diff>
--- a/Unique/Alterações/Contrato Got it.docx
+++ b/Unique/Alterações/Contrato Got it.docx
@@ -1,6 +1,6 @@
 
 <file path=word/document.xml><?xml version="1.0" encoding="utf-8"?>
-<w:document xmlns:wpc="http://schemas.microsoft.com/office/word/2010/wordprocessingCanvas" xmlns:cx="http://schemas.microsoft.com/office/drawing/2014/chartex" xmlns:cx1="http://schemas.microsoft.com/office/drawing/2015/9/8/chartex" xmlns:cx2="http://schemas.microsoft.com/office/drawing/2015/10/21/chartex" xmlns:cx3="http://schemas.microsoft.com/office/drawing/2016/5/9/chartex" xmlns:cx4="http://schemas.microsoft.com/office/drawing/2016/5/10/chartex" xmlns:cx5="http://schemas.microsoft.com/office/drawing/2016/5/11/chartex" xmlns:cx6="http://schemas.microsoft.com/office/drawing/2016/5/12/chartex" xmlns:cx7="http://schemas.microsoft.com/office/drawing/2016/5/13/chartex" xmlns:cx8="http://schemas.microsoft.com/office/drawing/2016/5/14/chartex" xmlns:mc="http://schemas.openxmlformats.org/markup-compatibility/2006" xmlns:aink="http://schemas.microsoft.com/office/drawing/2016/ink" xmlns:am3d="http://schemas.microsoft.com/office/drawing/2017/model3d" xmlns:o="urn:schemas-microsoft-com:office:office" xmlns:r="http://schemas.openxmlformats.org/officeDocument/2006/relationships" xmlns:m="http://schemas.openxmlformats.org/officeDocument/2006/math" xmlns:v="urn:schemas-microsoft-com:vml" xmlns:wp14="http://schemas.microsoft.com/office/word/2010/wordprocessingDrawing" xmlns:wp="http://schemas.openxmlformats.org/drawingml/2006/wordprocessingDrawing" xmlns:w10="urn:schemas-microsoft-com:office:word" xmlns:w="http://schemas.openxmlformats.org/wordprocessingml/2006/main" xmlns:w14="http://schemas.microsoft.com/office/word/2010/wordml" xmlns:w15="http://schemas.microsoft.com/office/word/2012/wordml" xmlns:w16cid="http://schemas.microsoft.com/office/word/2016/wordml/cid" xmlns:w16se="http://schemas.microsoft.com/office/word/2015/wordml/symex" xmlns:wpg="http://schemas.microsoft.com/office/word/2010/wordprocessingGroup" xmlns:wpi="http://schemas.microsoft.com/office/word/2010/wordprocessingInk" xmlns:wne="http://schemas.microsoft.com/office/word/2006/wordml" xmlns:wps="http://schemas.microsoft.com/office/word/2010/wordprocessingShape" mc:Ignorable="w14 w15 w16se w16cid wp14">
+<w:document xmlns:wpc="http://schemas.microsoft.com/office/word/2010/wordprocessingCanvas" xmlns:mc="http://schemas.openxmlformats.org/markup-compatibility/2006" xmlns:o="urn:schemas-microsoft-com:office:office" xmlns:r="http://schemas.openxmlformats.org/officeDocument/2006/relationships" xmlns:m="http://schemas.openxmlformats.org/officeDocument/2006/math" xmlns:v="urn:schemas-microsoft-com:vml" xmlns:wp14="http://schemas.microsoft.com/office/word/2010/wordprocessingDrawing" xmlns:wp="http://schemas.openxmlformats.org/drawingml/2006/wordprocessingDrawing" xmlns:w10="urn:schemas-microsoft-com:office:word" xmlns:w="http://schemas.openxmlformats.org/wordprocessingml/2006/main" xmlns:w14="http://schemas.microsoft.com/office/word/2010/wordml" xmlns:w15="http://schemas.microsoft.com/office/word/2012/wordml" xmlns:wpg="http://schemas.microsoft.com/office/word/2010/wordprocessingGroup" xmlns:wpi="http://schemas.microsoft.com/office/word/2010/wordprocessingInk" xmlns:wne="http://schemas.microsoft.com/office/word/2006/wordml" xmlns:wps="http://schemas.microsoft.com/office/word/2010/wordprocessingShape" mc:Ignorable="w14 w15 wp14">
   <w:body>
     <w:tbl>
       <w:tblPr>
@@ -825,6 +825,7 @@
         <w:rPr>
           <w:rFonts w:ascii="Arial" w:hAnsi="Arial" w:cs="Arial"/>
           <w:b/>
+          <w:color w:val="FF0000"/>
           <w:sz w:val="17"/>
           <w:szCs w:val="17"/>
         </w:rPr>
@@ -834,19 +835,11 @@
         <w:rPr>
           <w:rFonts w:ascii="Arial" w:hAnsi="Arial" w:cs="Arial"/>
           <w:b/>
-          <w:sz w:val="17"/>
-          <w:szCs w:val="17"/>
-        </w:rPr>
-        <w:t>Contrato de prestação de serviços</w:t>
-      </w:r>
-      <w:r>
-        <w:rPr>
-          <w:rFonts w:ascii="Arial" w:hAnsi="Arial" w:cs="Arial"/>
-          <w:b/>
-          <w:sz w:val="17"/>
-          <w:szCs w:val="17"/>
-        </w:rPr>
-        <w:t>:</w:t>
+          <w:color w:val="FF0000"/>
+          <w:sz w:val="17"/>
+          <w:szCs w:val="17"/>
+        </w:rPr>
+        <w:t>Contrato de prestação de serviços:</w:t>
       </w:r>
       <w:bookmarkEnd w:id="0"/>
     </w:p>
@@ -856,29 +849,24 @@
         <w:ind w:right="397"/>
         <w:rPr>
           <w:rFonts w:ascii="Arial" w:hAnsi="Arial" w:cs="Arial"/>
-          <w:sz w:val="17"/>
-          <w:szCs w:val="17"/>
-        </w:rPr>
-      </w:pPr>
-      <w:r>
-        <w:rPr>
-          <w:rFonts w:ascii="Arial" w:hAnsi="Arial" w:cs="Arial"/>
-          <w:sz w:val="17"/>
-          <w:szCs w:val="17"/>
-        </w:rPr>
-        <w:t>Esse contrato</w:t>
-      </w:r>
-      <w:r>
-        <w:rPr>
-          <w:rFonts w:ascii="Arial" w:hAnsi="Arial" w:cs="Arial"/>
-          <w:sz w:val="17"/>
-          <w:szCs w:val="17"/>
-        </w:rPr>
-        <w:t xml:space="preserve"> destina-se a prestação de serviços de aula de inglês para o curso </w:t>
-      </w:r>
-      <w:r>
-        <w:rPr>
-          <w:rFonts w:ascii="Arial" w:hAnsi="Arial" w:cs="Arial"/>
+          <w:color w:val="FF0000"/>
+          <w:sz w:val="17"/>
+          <w:szCs w:val="17"/>
+        </w:rPr>
+      </w:pPr>
+      <w:r>
+        <w:rPr>
+          <w:rFonts w:ascii="Arial" w:hAnsi="Arial" w:cs="Arial"/>
+          <w:color w:val="FF0000"/>
+          <w:sz w:val="17"/>
+          <w:szCs w:val="17"/>
+        </w:rPr>
+        <w:t xml:space="preserve">Esse contrato destina-se a prestação de serviços de aula de inglês para o curso </w:t>
+      </w:r>
+      <w:r>
+        <w:rPr>
+          <w:rFonts w:ascii="Arial" w:hAnsi="Arial" w:cs="Arial"/>
+          <w:color w:val="FF0000"/>
           <w:sz w:val="17"/>
           <w:szCs w:val="17"/>
         </w:rPr>
@@ -887,30 +875,16 @@
       <w:r>
         <w:rPr>
           <w:rFonts w:ascii="Arial" w:hAnsi="Arial" w:cs="Arial"/>
-          <w:sz w:val="17"/>
-          <w:szCs w:val="17"/>
-        </w:rPr>
-        <w:t xml:space="preserve">. </w:t>
-      </w:r>
-      <w:r>
-        <w:rPr>
-          <w:rFonts w:ascii="Arial" w:hAnsi="Arial" w:cs="Arial"/>
-          <w:sz w:val="17"/>
-          <w:szCs w:val="17"/>
-        </w:rPr>
-        <w:t xml:space="preserve">A duração do contrato </w:t>
-      </w:r>
-      <w:r>
-        <w:rPr>
-          <w:rFonts w:ascii="Arial" w:hAnsi="Arial" w:cs="Arial"/>
-          <w:sz w:val="17"/>
-          <w:szCs w:val="17"/>
-        </w:rPr>
-        <w:t>é de 12 meses</w:t>
-      </w:r>
-      <w:r>
-        <w:rPr>
-          <w:rFonts w:ascii="Arial" w:hAnsi="Arial" w:cs="Arial"/>
+          <w:color w:val="FF0000"/>
+          <w:sz w:val="17"/>
+          <w:szCs w:val="17"/>
+        </w:rPr>
+        <w:t>. A duração do contrato é de 12 meses</w:t>
+      </w:r>
+      <w:r>
+        <w:rPr>
+          <w:rFonts w:ascii="Arial" w:hAnsi="Arial" w:cs="Arial"/>
+          <w:color w:val="FF0000"/>
           <w:sz w:val="17"/>
           <w:szCs w:val="17"/>
         </w:rPr>
@@ -927,57 +901,28 @@
         <w:jc w:val="both"/>
         <w:rPr>
           <w:rFonts w:ascii="Arial" w:hAnsi="Arial" w:cs="Arial"/>
-          <w:sz w:val="17"/>
-          <w:szCs w:val="17"/>
-        </w:rPr>
-      </w:pPr>
-      <w:r>
-        <w:rPr>
-          <w:rFonts w:ascii="Arial" w:hAnsi="Arial" w:cs="Arial"/>
-          <w:sz w:val="17"/>
-          <w:szCs w:val="17"/>
-        </w:rPr>
-        <w:t>1</w:t>
-      </w:r>
-      <w:r>
-        <w:rPr>
-          <w:rFonts w:ascii="Arial" w:hAnsi="Arial" w:cs="Arial"/>
-          <w:sz w:val="17"/>
-          <w:szCs w:val="17"/>
-        </w:rPr>
-        <w:t>.</w:t>
-      </w:r>
-      <w:r>
-        <w:rPr>
-          <w:rFonts w:ascii="Arial" w:hAnsi="Arial" w:cs="Arial"/>
-          <w:sz w:val="17"/>
-          <w:szCs w:val="17"/>
-        </w:rPr>
-        <w:t xml:space="preserve"> </w:t>
-      </w:r>
-      <w:r>
-        <w:rPr>
-          <w:rFonts w:ascii="Arial" w:hAnsi="Arial" w:cs="Arial"/>
-          <w:sz w:val="17"/>
-          <w:szCs w:val="17"/>
-        </w:rPr>
-        <w:t>A carga horária d</w:t>
-      </w:r>
-      <w:r>
-        <w:rPr>
-          <w:rFonts w:ascii="Arial" w:hAnsi="Arial" w:cs="Arial"/>
-          <w:sz w:val="17"/>
-          <w:szCs w:val="17"/>
-        </w:rPr>
-        <w:t>este contrato</w:t>
-      </w:r>
-      <w:r>
-        <w:rPr>
-          <w:rFonts w:ascii="Arial" w:hAnsi="Arial" w:cs="Arial"/>
-          <w:sz w:val="17"/>
-          <w:szCs w:val="17"/>
-        </w:rPr>
-        <w:t xml:space="preserve"> dependerá do número de alunos de cada turma:</w:t>
+          <w:color w:val="FF0000"/>
+          <w:sz w:val="17"/>
+          <w:szCs w:val="17"/>
+        </w:rPr>
+      </w:pPr>
+      <w:r>
+        <w:rPr>
+          <w:rFonts w:ascii="Arial" w:hAnsi="Arial" w:cs="Arial"/>
+          <w:color w:val="FF0000"/>
+          <w:sz w:val="17"/>
+          <w:szCs w:val="17"/>
+        </w:rPr>
+        <w:t>1.</w:t>
+      </w:r>
+      <w:r>
+        <w:rPr>
+          <w:rFonts w:ascii="Arial" w:hAnsi="Arial" w:cs="Arial"/>
+          <w:color w:val="FF0000"/>
+          <w:sz w:val="17"/>
+          <w:szCs w:val="17"/>
+        </w:rPr>
+        <w:t xml:space="preserve"> A carga horária deste contrato dependerá do número de alunos de cada turma:</w:t>
       </w:r>
     </w:p>
     <w:p>
@@ -991,6 +936,7 @@
         <w:rPr>
           <w:rFonts w:ascii="Arial" w:hAnsi="Arial" w:cs="Arial"/>
           <w:b/>
+          <w:color w:val="FF0000"/>
           <w:sz w:val="17"/>
           <w:szCs w:val="17"/>
         </w:rPr>
@@ -999,6 +945,7 @@
         <w:rPr>
           <w:rFonts w:ascii="Arial" w:hAnsi="Arial" w:cs="Arial"/>
           <w:b/>
+          <w:color w:val="FF0000"/>
           <w:sz w:val="17"/>
           <w:szCs w:val="17"/>
         </w:rPr>
@@ -1008,6 +955,7 @@
         <w:rPr>
           <w:rFonts w:ascii="Arial" w:hAnsi="Arial" w:cs="Arial"/>
           <w:b/>
+          <w:color w:val="FF0000"/>
           <w:sz w:val="17"/>
           <w:szCs w:val="17"/>
         </w:rPr>
@@ -1017,6 +965,7 @@
         <w:rPr>
           <w:rFonts w:ascii="Arial" w:hAnsi="Arial" w:cs="Arial"/>
           <w:b/>
+          <w:color w:val="FF0000"/>
           <w:sz w:val="17"/>
           <w:szCs w:val="17"/>
         </w:rPr>
@@ -1033,13 +982,15 @@
         <w:jc w:val="both"/>
         <w:rPr>
           <w:rFonts w:ascii="Arial" w:hAnsi="Arial" w:cs="Arial"/>
-          <w:sz w:val="17"/>
-          <w:szCs w:val="17"/>
-        </w:rPr>
-      </w:pPr>
-      <w:r>
-        <w:rPr>
-          <w:rFonts w:ascii="Arial" w:hAnsi="Arial" w:cs="Arial"/>
+          <w:color w:val="FF0000"/>
+          <w:sz w:val="17"/>
+          <w:szCs w:val="17"/>
+        </w:rPr>
+      </w:pPr>
+      <w:r>
+        <w:rPr>
+          <w:rFonts w:ascii="Arial" w:hAnsi="Arial" w:cs="Arial"/>
+          <w:color w:val="FF0000"/>
           <w:sz w:val="17"/>
           <w:szCs w:val="17"/>
         </w:rPr>
@@ -1048,6 +999,7 @@
       <w:r>
         <w:rPr>
           <w:rFonts w:ascii="Arial" w:hAnsi="Arial" w:cs="Arial"/>
+          <w:color w:val="FF0000"/>
           <w:sz w:val="17"/>
           <w:szCs w:val="17"/>
         </w:rPr>
@@ -1056,30 +1008,16 @@
       <w:r>
         <w:rPr>
           <w:rFonts w:ascii="Arial" w:hAnsi="Arial" w:cs="Arial"/>
-          <w:sz w:val="17"/>
-          <w:szCs w:val="17"/>
-        </w:rPr>
-        <w:t xml:space="preserve">O valor do </w:t>
-      </w:r>
-      <w:r>
-        <w:rPr>
-          <w:rFonts w:ascii="Arial" w:hAnsi="Arial" w:cs="Arial"/>
-          <w:sz w:val="17"/>
-          <w:szCs w:val="17"/>
-        </w:rPr>
-        <w:t>contrato de prestação de serviços da carga horária citada acima</w:t>
-      </w:r>
-      <w:r>
-        <w:rPr>
-          <w:rFonts w:ascii="Arial" w:hAnsi="Arial" w:cs="Arial"/>
-          <w:sz w:val="17"/>
-          <w:szCs w:val="17"/>
-        </w:rPr>
-        <w:t xml:space="preserve"> </w:t>
-      </w:r>
-      <w:r>
-        <w:rPr>
-          <w:rFonts w:ascii="Arial" w:hAnsi="Arial" w:cs="Arial"/>
+          <w:color w:val="FF0000"/>
+          <w:sz w:val="17"/>
+          <w:szCs w:val="17"/>
+        </w:rPr>
+        <w:t xml:space="preserve">O valor do contrato de prestação de serviços da carga horária citada acima </w:t>
+      </w:r>
+      <w:r>
+        <w:rPr>
+          <w:rFonts w:ascii="Arial" w:hAnsi="Arial" w:cs="Arial"/>
+          <w:color w:val="FF0000"/>
           <w:sz w:val="17"/>
           <w:szCs w:val="17"/>
         </w:rPr>
@@ -1088,6 +1026,7 @@
       <w:r>
         <w:rPr>
           <w:rFonts w:ascii="Arial" w:hAnsi="Arial" w:cs="Arial"/>
+          <w:color w:val="FF0000"/>
           <w:sz w:val="17"/>
           <w:szCs w:val="17"/>
         </w:rPr>
@@ -1096,6 +1035,7 @@
       <w:r>
         <w:rPr>
           <w:rFonts w:ascii="Arial" w:hAnsi="Arial" w:cs="Arial"/>
+          <w:color w:val="FF0000"/>
           <w:sz w:val="17"/>
           <w:szCs w:val="17"/>
         </w:rPr>
@@ -1104,6 +1044,7 @@
       <w:r>
         <w:rPr>
           <w:rFonts w:ascii="Arial" w:hAnsi="Arial" w:cs="Arial"/>
+          <w:color w:val="FF0000"/>
           <w:sz w:val="17"/>
           <w:szCs w:val="17"/>
         </w:rPr>
@@ -1112,6 +1053,7 @@
       <w:r>
         <w:rPr>
           <w:rFonts w:ascii="Arial" w:hAnsi="Arial" w:cs="Arial"/>
+          <w:color w:val="FF0000"/>
           <w:sz w:val="17"/>
           <w:szCs w:val="17"/>
         </w:rPr>
@@ -1120,6 +1062,7 @@
       <w:r>
         <w:rPr>
           <w:rFonts w:ascii="Arial" w:hAnsi="Arial" w:cs="Arial"/>
+          <w:color w:val="FF0000"/>
           <w:sz w:val="17"/>
           <w:szCs w:val="17"/>
         </w:rPr>
@@ -1128,6 +1071,7 @@
       <w:r>
         <w:rPr>
           <w:rFonts w:ascii="Arial" w:hAnsi="Arial" w:cs="Arial"/>
+          <w:color w:val="FF0000"/>
           <w:sz w:val="17"/>
           <w:szCs w:val="17"/>
         </w:rPr>
@@ -1136,6 +1080,7 @@
       <w:r>
         <w:rPr>
           <w:rFonts w:ascii="Arial" w:hAnsi="Arial" w:cs="Arial"/>
+          <w:color w:val="FF0000"/>
           <w:sz w:val="17"/>
           <w:szCs w:val="17"/>
         </w:rPr>
@@ -1144,6 +1089,7 @@
       <w:r>
         <w:rPr>
           <w:rFonts w:ascii="Arial" w:hAnsi="Arial" w:cs="Arial"/>
+          <w:color w:val="FF0000"/>
           <w:sz w:val="17"/>
           <w:szCs w:val="17"/>
         </w:rPr>
@@ -1152,6 +1098,7 @@
       <w:r>
         <w:rPr>
           <w:rFonts w:ascii="Arial" w:hAnsi="Arial" w:cs="Arial"/>
+          <w:color w:val="FF0000"/>
           <w:sz w:val="17"/>
           <w:szCs w:val="17"/>
         </w:rPr>
@@ -1160,6 +1107,7 @@
       <w:r>
         <w:rPr>
           <w:rFonts w:ascii="Arial" w:hAnsi="Arial" w:cs="Arial"/>
+          <w:color w:val="FF0000"/>
           <w:sz w:val="17"/>
           <w:szCs w:val="17"/>
         </w:rPr>
@@ -1168,6 +1116,7 @@
       <w:r>
         <w:rPr>
           <w:rFonts w:ascii="Arial" w:hAnsi="Arial" w:cs="Arial"/>
+          <w:color w:val="FF0000"/>
           <w:sz w:val="17"/>
           <w:szCs w:val="17"/>
         </w:rPr>
@@ -1184,13 +1133,15 @@
         <w:jc w:val="both"/>
         <w:rPr>
           <w:rFonts w:ascii="Arial" w:hAnsi="Arial" w:cs="Arial"/>
-          <w:sz w:val="17"/>
-          <w:szCs w:val="17"/>
-        </w:rPr>
-      </w:pPr>
-      <w:r>
-        <w:rPr>
-          <w:rFonts w:ascii="Arial" w:hAnsi="Arial" w:cs="Arial"/>
+          <w:color w:val="FF0000"/>
+          <w:sz w:val="17"/>
+          <w:szCs w:val="17"/>
+        </w:rPr>
+      </w:pPr>
+      <w:r>
+        <w:rPr>
+          <w:rFonts w:ascii="Arial" w:hAnsi="Arial" w:cs="Arial"/>
+          <w:color w:val="FF0000"/>
           <w:sz w:val="17"/>
           <w:szCs w:val="17"/>
         </w:rPr>
@@ -1207,13 +1158,15 @@
         <w:jc w:val="both"/>
         <w:rPr>
           <w:rFonts w:ascii="Arial" w:hAnsi="Arial" w:cs="Arial"/>
-          <w:sz w:val="17"/>
-          <w:szCs w:val="17"/>
-        </w:rPr>
-      </w:pPr>
-      <w:r>
-        <w:rPr>
-          <w:rFonts w:ascii="Arial" w:hAnsi="Arial" w:cs="Arial"/>
+          <w:color w:val="FF0000"/>
+          <w:sz w:val="17"/>
+          <w:szCs w:val="17"/>
+        </w:rPr>
+      </w:pPr>
+      <w:r>
+        <w:rPr>
+          <w:rFonts w:ascii="Arial" w:hAnsi="Arial" w:cs="Arial"/>
+          <w:color w:val="FF0000"/>
           <w:sz w:val="17"/>
           <w:szCs w:val="17"/>
         </w:rPr>
@@ -1230,13 +1183,15 @@
         <w:jc w:val="both"/>
         <w:rPr>
           <w:rFonts w:ascii="Arial" w:hAnsi="Arial" w:cs="Arial"/>
-          <w:sz w:val="17"/>
-          <w:szCs w:val="17"/>
-        </w:rPr>
-      </w:pPr>
-      <w:r>
-        <w:rPr>
-          <w:rFonts w:ascii="Arial" w:hAnsi="Arial" w:cs="Arial"/>
+          <w:color w:val="FF0000"/>
+          <w:sz w:val="17"/>
+          <w:szCs w:val="17"/>
+        </w:rPr>
+      </w:pPr>
+      <w:r>
+        <w:rPr>
+          <w:rFonts w:ascii="Arial" w:hAnsi="Arial" w:cs="Arial"/>
+          <w:color w:val="FF0000"/>
           <w:sz w:val="17"/>
           <w:szCs w:val="17"/>
         </w:rPr>
@@ -1245,6 +1200,7 @@
       <w:r>
         <w:rPr>
           <w:rFonts w:ascii="Arial" w:hAnsi="Arial" w:cs="Arial"/>
+          <w:color w:val="FF0000"/>
           <w:sz w:val="17"/>
           <w:szCs w:val="17"/>
         </w:rPr>
@@ -1253,6 +1209,7 @@
       <w:r>
         <w:rPr>
           <w:rFonts w:ascii="Arial" w:hAnsi="Arial" w:cs="Arial"/>
+          <w:color w:val="FF0000"/>
           <w:sz w:val="17"/>
           <w:szCs w:val="17"/>
         </w:rPr>
@@ -1269,13 +1226,15 @@
         <w:jc w:val="both"/>
         <w:rPr>
           <w:rFonts w:ascii="Arial" w:hAnsi="Arial" w:cs="Arial"/>
-          <w:sz w:val="17"/>
-          <w:szCs w:val="17"/>
-        </w:rPr>
-      </w:pPr>
-      <w:r>
-        <w:rPr>
-          <w:rFonts w:ascii="Arial" w:hAnsi="Arial" w:cs="Arial"/>
+          <w:color w:val="FF0000"/>
+          <w:sz w:val="17"/>
+          <w:szCs w:val="17"/>
+        </w:rPr>
+      </w:pPr>
+      <w:r>
+        <w:rPr>
+          <w:rFonts w:ascii="Arial" w:hAnsi="Arial" w:cs="Arial"/>
+          <w:color w:val="FF0000"/>
           <w:sz w:val="17"/>
           <w:szCs w:val="17"/>
         </w:rPr>
@@ -1284,6 +1243,7 @@
       <w:r>
         <w:rPr>
           <w:rFonts w:ascii="Arial" w:hAnsi="Arial" w:cs="Arial"/>
+          <w:color w:val="FF0000"/>
           <w:sz w:val="17"/>
           <w:szCs w:val="17"/>
         </w:rPr>
@@ -1300,13 +1260,15 @@
         <w:jc w:val="both"/>
         <w:rPr>
           <w:rFonts w:ascii="Arial" w:hAnsi="Arial" w:cs="Arial"/>
-          <w:sz w:val="17"/>
-          <w:szCs w:val="17"/>
-        </w:rPr>
-      </w:pPr>
-      <w:r>
-        <w:rPr>
-          <w:rFonts w:ascii="Arial" w:hAnsi="Arial" w:cs="Arial"/>
+          <w:color w:val="FF0000"/>
+          <w:sz w:val="17"/>
+          <w:szCs w:val="17"/>
+        </w:rPr>
+      </w:pPr>
+      <w:r>
+        <w:rPr>
+          <w:rFonts w:ascii="Arial" w:hAnsi="Arial" w:cs="Arial"/>
+          <w:color w:val="FF0000"/>
           <w:sz w:val="17"/>
           <w:szCs w:val="17"/>
         </w:rPr>
@@ -1323,13 +1285,15 @@
         <w:jc w:val="both"/>
         <w:rPr>
           <w:rFonts w:ascii="Arial" w:hAnsi="Arial" w:cs="Arial"/>
-          <w:sz w:val="17"/>
-          <w:szCs w:val="17"/>
-        </w:rPr>
-      </w:pPr>
-      <w:r>
-        <w:rPr>
-          <w:rFonts w:ascii="Arial" w:hAnsi="Arial" w:cs="Arial"/>
+          <w:color w:val="FF0000"/>
+          <w:sz w:val="17"/>
+          <w:szCs w:val="17"/>
+        </w:rPr>
+      </w:pPr>
+      <w:r>
+        <w:rPr>
+          <w:rFonts w:ascii="Arial" w:hAnsi="Arial" w:cs="Arial"/>
+          <w:color w:val="FF0000"/>
           <w:sz w:val="17"/>
           <w:szCs w:val="17"/>
         </w:rPr>
@@ -1346,13 +1310,15 @@
         <w:jc w:val="both"/>
         <w:rPr>
           <w:rFonts w:ascii="Arial" w:hAnsi="Arial" w:cs="Arial"/>
-          <w:sz w:val="17"/>
-          <w:szCs w:val="17"/>
-        </w:rPr>
-      </w:pPr>
-      <w:r>
-        <w:rPr>
-          <w:rFonts w:ascii="Arial" w:hAnsi="Arial" w:cs="Arial"/>
+          <w:color w:val="FF0000"/>
+          <w:sz w:val="17"/>
+          <w:szCs w:val="17"/>
+        </w:rPr>
+      </w:pPr>
+      <w:r>
+        <w:rPr>
+          <w:rFonts w:ascii="Arial" w:hAnsi="Arial" w:cs="Arial"/>
+          <w:color w:val="FF0000"/>
           <w:sz w:val="17"/>
           <w:szCs w:val="17"/>
         </w:rPr>
@@ -1361,6 +1327,7 @@
       <w:r>
         <w:rPr>
           <w:rFonts w:ascii="Arial" w:hAnsi="Arial" w:cs="Arial"/>
+          <w:color w:val="FF0000"/>
           <w:sz w:val="17"/>
           <w:szCs w:val="17"/>
         </w:rPr>
@@ -1369,6 +1336,7 @@
       <w:r>
         <w:rPr>
           <w:rFonts w:ascii="Arial" w:hAnsi="Arial" w:cs="Arial"/>
+          <w:color w:val="FF0000"/>
           <w:sz w:val="17"/>
           <w:szCs w:val="17"/>
         </w:rPr>
@@ -1377,6 +1345,7 @@
       <w:r>
         <w:rPr>
           <w:rFonts w:ascii="Arial" w:hAnsi="Arial" w:cs="Arial"/>
+          <w:color w:val="FF0000"/>
           <w:sz w:val="17"/>
           <w:szCs w:val="17"/>
         </w:rPr>
@@ -1385,6 +1354,7 @@
       <w:r>
         <w:rPr>
           <w:rFonts w:ascii="Arial" w:hAnsi="Arial" w:cs="Arial"/>
+          <w:color w:val="FF0000"/>
           <w:sz w:val="17"/>
           <w:szCs w:val="17"/>
         </w:rPr>
@@ -1401,13 +1371,15 @@
         <w:jc w:val="both"/>
         <w:rPr>
           <w:rFonts w:ascii="Arial" w:hAnsi="Arial" w:cs="Arial"/>
-          <w:sz w:val="17"/>
-          <w:szCs w:val="17"/>
-        </w:rPr>
-      </w:pPr>
-      <w:r>
-        <w:rPr>
-          <w:rFonts w:ascii="Arial" w:hAnsi="Arial" w:cs="Arial"/>
+          <w:color w:val="FF0000"/>
+          <w:sz w:val="17"/>
+          <w:szCs w:val="17"/>
+        </w:rPr>
+      </w:pPr>
+      <w:r>
+        <w:rPr>
+          <w:rFonts w:ascii="Arial" w:hAnsi="Arial" w:cs="Arial"/>
+          <w:color w:val="FF0000"/>
           <w:sz w:val="17"/>
           <w:szCs w:val="17"/>
         </w:rPr>
@@ -1416,78 +1388,16 @@
       <w:r>
         <w:rPr>
           <w:rFonts w:ascii="Arial" w:hAnsi="Arial" w:cs="Arial"/>
-          <w:sz w:val="17"/>
-          <w:szCs w:val="17"/>
-        </w:rPr>
-        <w:t xml:space="preserve"> </w:t>
-      </w:r>
-      <w:r>
-        <w:rPr>
-          <w:rFonts w:ascii="Arial" w:hAnsi="Arial" w:cs="Arial"/>
-          <w:sz w:val="17"/>
-          <w:szCs w:val="17"/>
-        </w:rPr>
-        <w:t>Caso o Contratante tenha pago a primeira parcela do c</w:t>
-      </w:r>
-      <w:r>
-        <w:rPr>
-          <w:rFonts w:ascii="Arial" w:hAnsi="Arial" w:cs="Arial"/>
-          <w:sz w:val="17"/>
-          <w:szCs w:val="17"/>
-        </w:rPr>
-        <w:t>ontrato</w:t>
-      </w:r>
-      <w:r>
-        <w:rPr>
-          <w:rFonts w:ascii="Arial" w:hAnsi="Arial" w:cs="Arial"/>
-          <w:sz w:val="17"/>
-          <w:szCs w:val="17"/>
-        </w:rPr>
-        <w:t xml:space="preserve"> e desista expressamente do c</w:t>
-      </w:r>
-      <w:r>
-        <w:rPr>
-          <w:rFonts w:ascii="Arial" w:hAnsi="Arial" w:cs="Arial"/>
-          <w:sz w:val="17"/>
-          <w:szCs w:val="17"/>
-        </w:rPr>
-        <w:t>urso</w:t>
-      </w:r>
-      <w:r>
-        <w:rPr>
-          <w:rFonts w:ascii="Arial" w:hAnsi="Arial" w:cs="Arial"/>
-          <w:sz w:val="17"/>
-          <w:szCs w:val="17"/>
-        </w:rPr>
-        <w:t xml:space="preserve"> antes do início das aulas o Contratado lhe devolverá o valor </w:t>
-      </w:r>
-      <w:r>
-        <w:rPr>
-          <w:rFonts w:ascii="Arial" w:hAnsi="Arial" w:cs="Arial"/>
-          <w:sz w:val="17"/>
-          <w:szCs w:val="17"/>
-        </w:rPr>
-        <w:t>de 50%</w:t>
-      </w:r>
-      <w:r>
-        <w:rPr>
-          <w:rFonts w:ascii="Arial" w:hAnsi="Arial" w:cs="Arial"/>
-          <w:sz w:val="17"/>
-          <w:szCs w:val="17"/>
-        </w:rPr>
-        <w:t xml:space="preserve"> desta parcela, porém caso o Contratante desista após o início das aulas </w:t>
-      </w:r>
-      <w:r>
-        <w:rPr>
-          <w:rFonts w:ascii="Arial" w:hAnsi="Arial" w:cs="Arial"/>
-          <w:sz w:val="17"/>
-          <w:szCs w:val="17"/>
-        </w:rPr>
-        <w:t xml:space="preserve">esta parcela não será devolvida mesmo que este o aluno não tenha assistido </w:t>
-      </w:r>
-      <w:r>
-        <w:rPr>
-          <w:rFonts w:ascii="Arial" w:hAnsi="Arial" w:cs="Arial"/>
+          <w:color w:val="FF0000"/>
+          <w:sz w:val="17"/>
+          <w:szCs w:val="17"/>
+        </w:rPr>
+        <w:t xml:space="preserve"> Caso o Contratante tenha pago a primeira parcela do contrato e desista expressamente do curso antes do início das aulas o Contratado lhe devolverá o valor de 50% desta parcela, porém caso o Contratante desista após o início das aulas esta parcela não será devolvida mesmo que este o aluno não tenha assistido </w:t>
+      </w:r>
+      <w:r>
+        <w:rPr>
+          <w:rFonts w:ascii="Arial" w:hAnsi="Arial" w:cs="Arial"/>
+          <w:color w:val="FF0000"/>
           <w:sz w:val="17"/>
           <w:szCs w:val="17"/>
         </w:rPr>
@@ -1496,18 +1406,11 @@
       <w:r>
         <w:rPr>
           <w:rFonts w:ascii="Arial" w:hAnsi="Arial" w:cs="Arial"/>
-          <w:sz w:val="17"/>
-          <w:szCs w:val="17"/>
-        </w:rPr>
-        <w:t>nenhuma aula.</w:t>
-      </w:r>
-      <w:r>
-        <w:rPr>
-          <w:rFonts w:ascii="Arial" w:hAnsi="Arial" w:cs="Arial"/>
-          <w:sz w:val="17"/>
-          <w:szCs w:val="17"/>
-        </w:rPr>
-        <w:t xml:space="preserve"> </w:t>
+          <w:color w:val="FF0000"/>
+          <w:sz w:val="17"/>
+          <w:szCs w:val="17"/>
+        </w:rPr>
+        <w:t xml:space="preserve">nenhuma aula. </w:t>
       </w:r>
     </w:p>
     <w:p>
@@ -1520,13 +1423,15 @@
         <w:jc w:val="both"/>
         <w:rPr>
           <w:rFonts w:ascii="Arial" w:hAnsi="Arial" w:cs="Arial"/>
-          <w:sz w:val="17"/>
-          <w:szCs w:val="17"/>
-        </w:rPr>
-      </w:pPr>
-      <w:r>
-        <w:rPr>
-          <w:rFonts w:ascii="Arial" w:hAnsi="Arial" w:cs="Arial"/>
+          <w:color w:val="FF0000"/>
+          <w:sz w:val="17"/>
+          <w:szCs w:val="17"/>
+        </w:rPr>
+      </w:pPr>
+      <w:r>
+        <w:rPr>
+          <w:rFonts w:ascii="Arial" w:hAnsi="Arial" w:cs="Arial"/>
+          <w:color w:val="FF0000"/>
           <w:sz w:val="17"/>
           <w:szCs w:val="17"/>
         </w:rPr>
@@ -1543,13 +1448,15 @@
         <w:jc w:val="both"/>
         <w:rPr>
           <w:rFonts w:ascii="Arial" w:hAnsi="Arial" w:cs="Arial"/>
-          <w:sz w:val="17"/>
-          <w:szCs w:val="17"/>
-        </w:rPr>
-      </w:pPr>
-      <w:r>
-        <w:rPr>
-          <w:rFonts w:ascii="Arial" w:hAnsi="Arial" w:cs="Arial"/>
+          <w:color w:val="FF0000"/>
+          <w:sz w:val="17"/>
+          <w:szCs w:val="17"/>
+        </w:rPr>
+      </w:pPr>
+      <w:r>
+        <w:rPr>
+          <w:rFonts w:ascii="Arial" w:hAnsi="Arial" w:cs="Arial"/>
+          <w:color w:val="FF0000"/>
           <w:sz w:val="17"/>
           <w:szCs w:val="17"/>
         </w:rPr>
@@ -1558,6 +1465,7 @@
       <w:r>
         <w:rPr>
           <w:rFonts w:ascii="Arial" w:hAnsi="Arial" w:cs="Arial"/>
+          <w:color w:val="FF0000"/>
           <w:sz w:val="17"/>
           <w:szCs w:val="17"/>
         </w:rPr>
@@ -1567,6 +1475,7 @@
       <w:r>
         <w:rPr>
           <w:rFonts w:ascii="Arial" w:hAnsi="Arial" w:cs="Arial"/>
+          <w:color w:val="FF0000"/>
           <w:sz w:val="17"/>
           <w:szCs w:val="17"/>
         </w:rPr>
@@ -1576,6 +1485,7 @@
       <w:r>
         <w:rPr>
           <w:rFonts w:ascii="Arial" w:hAnsi="Arial" w:cs="Arial"/>
+          <w:color w:val="FF0000"/>
           <w:sz w:val="17"/>
           <w:szCs w:val="17"/>
         </w:rPr>
@@ -1593,6 +1503,7 @@
         <w:rPr>
           <w:rFonts w:ascii="Arial" w:hAnsi="Arial" w:cs="Arial"/>
           <w:b/>
+          <w:color w:val="FF0000"/>
           <w:sz w:val="17"/>
           <w:szCs w:val="17"/>
         </w:rPr>
@@ -1601,6 +1512,7 @@
         <w:rPr>
           <w:rFonts w:ascii="Arial" w:hAnsi="Arial" w:cs="Arial"/>
           <w:b/>
+          <w:color w:val="FF0000"/>
           <w:sz w:val="17"/>
           <w:szCs w:val="17"/>
         </w:rPr>
@@ -1617,57 +1529,19 @@
         <w:jc w:val="both"/>
         <w:rPr>
           <w:rFonts w:ascii="Arial" w:hAnsi="Arial" w:cs="Arial"/>
-          <w:sz w:val="17"/>
-          <w:szCs w:val="17"/>
-        </w:rPr>
-      </w:pPr>
-      <w:r>
-        <w:rPr>
-          <w:rFonts w:ascii="Arial" w:hAnsi="Arial" w:cs="Arial"/>
-          <w:sz w:val="17"/>
-          <w:szCs w:val="17"/>
-        </w:rPr>
-        <w:t>2.</w:t>
-      </w:r>
-      <w:r>
-        <w:rPr>
-          <w:rFonts w:ascii="Arial" w:hAnsi="Arial" w:cs="Arial"/>
-          <w:sz w:val="17"/>
-          <w:szCs w:val="17"/>
-        </w:rPr>
-        <w:t xml:space="preserve"> </w:t>
-      </w:r>
-      <w:r>
-        <w:rPr>
-          <w:rFonts w:ascii="Arial" w:hAnsi="Arial" w:cs="Arial"/>
-          <w:sz w:val="17"/>
-          <w:szCs w:val="17"/>
-        </w:rPr>
-        <w:t xml:space="preserve">O material didático poderá ser adquirido </w:t>
-      </w:r>
-      <w:r>
-        <w:rPr>
-          <w:rFonts w:ascii="Arial" w:hAnsi="Arial" w:cs="Arial"/>
-          <w:sz w:val="17"/>
-          <w:szCs w:val="17"/>
-        </w:rPr>
-        <w:t>n</w:t>
-      </w:r>
-      <w:r>
-        <w:rPr>
-          <w:rFonts w:ascii="Arial" w:hAnsi="Arial" w:cs="Arial"/>
-          <w:sz w:val="17"/>
-          <w:szCs w:val="17"/>
-        </w:rPr>
-        <w:t xml:space="preserve">a Unique </w:t>
-      </w:r>
-      <w:r>
-        <w:rPr>
-          <w:rFonts w:ascii="Arial" w:hAnsi="Arial" w:cs="Arial"/>
-          <w:sz w:val="17"/>
-          <w:szCs w:val="17"/>
-        </w:rPr>
-        <w:t xml:space="preserve">ou por meios próprios, através de sites ou livrarias. Não será permitido o uso de material previamente utilizado por outro aluno. </w:t>
+          <w:color w:val="FF0000"/>
+          <w:sz w:val="17"/>
+          <w:szCs w:val="17"/>
+        </w:rPr>
+      </w:pPr>
+      <w:r>
+        <w:rPr>
+          <w:rFonts w:ascii="Arial" w:hAnsi="Arial" w:cs="Arial"/>
+          <w:color w:val="FF0000"/>
+          <w:sz w:val="17"/>
+          <w:szCs w:val="17"/>
+        </w:rPr>
+        <w:t xml:space="preserve">2. O material didático poderá ser adquirido na Unique ou por meios próprios, através de sites ou livrarias. Não será permitido o uso de material previamente utilizado por outro aluno. </w:t>
       </w:r>
     </w:p>
     <w:p>
@@ -1680,78 +1554,25 @@
         <w:jc w:val="both"/>
         <w:rPr>
           <w:rFonts w:ascii="Arial" w:hAnsi="Arial" w:cs="Arial"/>
-          <w:sz w:val="17"/>
-          <w:szCs w:val="17"/>
-        </w:rPr>
-      </w:pPr>
-      <w:r>
-        <w:rPr>
-          <w:rFonts w:ascii="Arial" w:hAnsi="Arial" w:cs="Arial"/>
-          <w:sz w:val="17"/>
-          <w:szCs w:val="17"/>
-        </w:rPr>
-        <w:t>2.1.</w:t>
-      </w:r>
-      <w:r>
-        <w:rPr>
-          <w:rFonts w:ascii="Arial" w:hAnsi="Arial" w:cs="Arial"/>
-          <w:sz w:val="17"/>
-          <w:szCs w:val="17"/>
-        </w:rPr>
-        <w:t xml:space="preserve"> </w:t>
-      </w:r>
-      <w:r>
-        <w:rPr>
-          <w:rFonts w:ascii="Arial" w:hAnsi="Arial" w:cs="Arial"/>
-          <w:sz w:val="17"/>
-          <w:szCs w:val="17"/>
-        </w:rPr>
-        <w:t>Caso seja adquirido através da Unique o contratante pagará o valor de R$</w:t>
-      </w:r>
-      <w:r>
-        <w:rPr>
-          <w:rFonts w:ascii="Arial" w:hAnsi="Arial" w:cs="Arial"/>
-          <w:sz w:val="17"/>
-          <w:szCs w:val="17"/>
-        </w:rPr>
-        <w:t>______</w:t>
-      </w:r>
-      <w:r>
-        <w:rPr>
-          <w:rFonts w:ascii="Arial" w:hAnsi="Arial" w:cs="Arial"/>
-          <w:sz w:val="17"/>
-          <w:szCs w:val="17"/>
-        </w:rPr>
-        <w:t xml:space="preserve"> que poderá ser parcelado em </w:t>
-      </w:r>
-      <w:r>
-        <w:rPr>
-          <w:rFonts w:ascii="Arial" w:hAnsi="Arial" w:cs="Arial"/>
-          <w:sz w:val="17"/>
-          <w:szCs w:val="17"/>
-        </w:rPr>
-        <w:t>até 2x (entrada+ 30 dias) ou em até 4x (entrada + 3x)</w:t>
-      </w:r>
-      <w:r>
-        <w:rPr>
-          <w:rFonts w:ascii="Arial" w:hAnsi="Arial" w:cs="Arial"/>
-          <w:sz w:val="17"/>
-          <w:szCs w:val="17"/>
-        </w:rPr>
-        <w:t xml:space="preserve"> </w:t>
-      </w:r>
-      <w:r>
-        <w:rPr>
-          <w:rFonts w:ascii="Arial" w:hAnsi="Arial" w:cs="Arial"/>
-          <w:sz w:val="17"/>
-          <w:szCs w:val="17"/>
-        </w:rPr>
-        <w:t xml:space="preserve">no cartão ou cheque </w:t>
+          <w:color w:val="FF0000"/>
+          <w:sz w:val="17"/>
+          <w:szCs w:val="17"/>
+        </w:rPr>
+      </w:pPr>
+      <w:r>
+        <w:rPr>
+          <w:rFonts w:ascii="Arial" w:hAnsi="Arial" w:cs="Arial"/>
+          <w:color w:val="FF0000"/>
+          <w:sz w:val="17"/>
+          <w:szCs w:val="17"/>
+        </w:rPr>
+        <w:t xml:space="preserve">2.1. Caso seja adquirido através da Unique o contratante pagará o valor de R$______ que poderá ser parcelado em até 2x (entrada+ 30 dias) ou em até 4x (entrada + 3x) no cartão ou cheque </w:t>
       </w:r>
       <w:proofErr w:type="spellStart"/>
       <w:r>
         <w:rPr>
           <w:rFonts w:ascii="Arial" w:hAnsi="Arial" w:cs="Arial"/>
+          <w:color w:val="FF0000"/>
           <w:sz w:val="17"/>
           <w:szCs w:val="17"/>
         </w:rPr>
@@ -1761,6 +1582,7 @@
       <w:r>
         <w:rPr>
           <w:rFonts w:ascii="Arial" w:hAnsi="Arial" w:cs="Arial"/>
+          <w:color w:val="FF0000"/>
           <w:sz w:val="17"/>
           <w:szCs w:val="17"/>
         </w:rPr>
@@ -1777,13 +1599,15 @@
         <w:jc w:val="both"/>
         <w:rPr>
           <w:rFonts w:ascii="Arial" w:hAnsi="Arial" w:cs="Arial"/>
-          <w:sz w:val="17"/>
-          <w:szCs w:val="17"/>
-        </w:rPr>
-      </w:pPr>
-      <w:r>
-        <w:rPr>
-          <w:rFonts w:ascii="Arial" w:hAnsi="Arial" w:cs="Arial"/>
+          <w:color w:val="FF0000"/>
+          <w:sz w:val="17"/>
+          <w:szCs w:val="17"/>
+        </w:rPr>
+      </w:pPr>
+      <w:r>
+        <w:rPr>
+          <w:rFonts w:ascii="Arial" w:hAnsi="Arial" w:cs="Arial"/>
+          <w:color w:val="FF0000"/>
           <w:sz w:val="17"/>
           <w:szCs w:val="17"/>
         </w:rPr>
@@ -1800,25 +1624,19 @@
         <w:jc w:val="both"/>
         <w:rPr>
           <w:rFonts w:ascii="Arial" w:hAnsi="Arial" w:cs="Arial"/>
-          <w:sz w:val="17"/>
-          <w:szCs w:val="17"/>
-        </w:rPr>
-      </w:pPr>
-      <w:r>
-        <w:rPr>
-          <w:rFonts w:ascii="Arial" w:hAnsi="Arial" w:cs="Arial"/>
-          <w:sz w:val="17"/>
-          <w:szCs w:val="17"/>
-        </w:rPr>
-        <w:t>2.3.</w:t>
-      </w:r>
-      <w:r>
-        <w:rPr>
-          <w:rFonts w:ascii="Arial" w:hAnsi="Arial" w:cs="Arial"/>
-          <w:sz w:val="17"/>
-          <w:szCs w:val="17"/>
-        </w:rPr>
-        <w:t xml:space="preserve"> Caso o livro se encerre durante o contrato, o Contratante deverá adquirir o próximo material didático para darmos continuidade ao curso.</w:t>
+          <w:color w:val="FF0000"/>
+          <w:sz w:val="17"/>
+          <w:szCs w:val="17"/>
+        </w:rPr>
+      </w:pPr>
+      <w:r>
+        <w:rPr>
+          <w:rFonts w:ascii="Arial" w:hAnsi="Arial" w:cs="Arial"/>
+          <w:color w:val="FF0000"/>
+          <w:sz w:val="17"/>
+          <w:szCs w:val="17"/>
+        </w:rPr>
+        <w:t>2.3. Caso o livro se encerre durante o contrato, o Contratante deverá adquirir o próximo material didático para darmos continuidade ao curso.</w:t>
       </w:r>
     </w:p>
     <w:p>
@@ -1831,13 +1649,15 @@
         <w:jc w:val="both"/>
         <w:rPr>
           <w:rFonts w:ascii="Arial" w:hAnsi="Arial" w:cs="Arial"/>
-          <w:sz w:val="17"/>
-          <w:szCs w:val="17"/>
-        </w:rPr>
-      </w:pPr>
-      <w:r>
-        <w:rPr>
-          <w:rFonts w:ascii="Arial" w:hAnsi="Arial" w:cs="Arial"/>
+          <w:color w:val="FF0000"/>
+          <w:sz w:val="17"/>
+          <w:szCs w:val="17"/>
+        </w:rPr>
+      </w:pPr>
+      <w:r>
+        <w:rPr>
+          <w:rFonts w:ascii="Arial" w:hAnsi="Arial" w:cs="Arial"/>
+          <w:color w:val="FF0000"/>
           <w:sz w:val="17"/>
           <w:szCs w:val="17"/>
         </w:rPr>
@@ -1854,65 +1674,19 @@
         <w:jc w:val="both"/>
         <w:rPr>
           <w:rFonts w:ascii="Arial" w:hAnsi="Arial" w:cs="Arial"/>
-          <w:sz w:val="17"/>
-          <w:szCs w:val="17"/>
-        </w:rPr>
-      </w:pPr>
-      <w:r>
-        <w:rPr>
-          <w:rFonts w:ascii="Arial" w:hAnsi="Arial" w:cs="Arial"/>
-          <w:sz w:val="17"/>
-          <w:szCs w:val="17"/>
-        </w:rPr>
-        <w:t>2.</w:t>
-      </w:r>
-      <w:r>
-        <w:rPr>
-          <w:rFonts w:ascii="Arial" w:hAnsi="Arial" w:cs="Arial"/>
-          <w:sz w:val="17"/>
-          <w:szCs w:val="17"/>
-        </w:rPr>
-        <w:t>5</w:t>
-      </w:r>
-      <w:r>
-        <w:rPr>
-          <w:rFonts w:ascii="Arial" w:hAnsi="Arial" w:cs="Arial"/>
-          <w:sz w:val="17"/>
-          <w:szCs w:val="17"/>
-        </w:rPr>
-        <w:t>. O uso do material didático (conjunto de livros) é obrigatório. Não serão aceitos quaisquer tipos de reprodução de material didático</w:t>
-      </w:r>
-      <w:r>
-        <w:rPr>
-          <w:rFonts w:ascii="Arial" w:hAnsi="Arial" w:cs="Arial"/>
-          <w:sz w:val="17"/>
-          <w:szCs w:val="17"/>
-        </w:rPr>
-        <w:t xml:space="preserve"> como cópias,</w:t>
-      </w:r>
-      <w:r>
-        <w:rPr>
-          <w:rFonts w:ascii="Arial" w:hAnsi="Arial" w:cs="Arial"/>
-          <w:sz w:val="17"/>
-          <w:szCs w:val="17"/>
-        </w:rPr>
-        <w:t xml:space="preserve"> </w:t>
-      </w:r>
-      <w:r>
-        <w:rPr>
-          <w:rFonts w:ascii="Arial" w:hAnsi="Arial" w:cs="Arial"/>
-          <w:sz w:val="17"/>
-          <w:szCs w:val="17"/>
-        </w:rPr>
-        <w:t xml:space="preserve">seguindo </w:t>
-      </w:r>
-      <w:r>
-        <w:rPr>
-          <w:rFonts w:ascii="Arial" w:hAnsi="Arial" w:cs="Arial"/>
-          <w:sz w:val="17"/>
-          <w:szCs w:val="17"/>
-        </w:rPr>
-        <w:t>os termos da Lei de Direitos Autorais.</w:t>
+          <w:color w:val="FF0000"/>
+          <w:sz w:val="17"/>
+          <w:szCs w:val="17"/>
+        </w:rPr>
+      </w:pPr>
+      <w:r>
+        <w:rPr>
+          <w:rFonts w:ascii="Arial" w:hAnsi="Arial" w:cs="Arial"/>
+          <w:color w:val="FF0000"/>
+          <w:sz w:val="17"/>
+          <w:szCs w:val="17"/>
+        </w:rPr>
+        <w:t>2.5. O uso do material didático (conjunto de livros) é obrigatório. Não serão aceitos quaisquer tipos de reprodução de material didático como cópias, seguindo os termos da Lei de Direitos Autorais.</w:t>
       </w:r>
     </w:p>
     <w:p>
@@ -1925,6 +1699,7 @@
         <w:jc w:val="both"/>
         <w:rPr>
           <w:rFonts w:ascii="Arial" w:hAnsi="Arial" w:cs="Arial"/>
+          <w:color w:val="FF0000"/>
           <w:sz w:val="17"/>
           <w:szCs w:val="17"/>
         </w:rPr>
@@ -1933,6 +1708,7 @@
         <w:rPr>
           <w:rFonts w:ascii="Arial" w:hAnsi="Arial" w:cs="Arial"/>
           <w:noProof/>
+          <w:color w:val="FF0000"/>
           <w:sz w:val="17"/>
           <w:szCs w:val="17"/>
           <w:lang w:eastAsia="pt-BR"/>
@@ -1998,7 +1774,7 @@
               </wp:anchor>
             </w:drawing>
           </mc:Choice>
-          <mc:Fallback>
+          <mc:Fallback xmlns:w16se="http://schemas.microsoft.com/office/word/2015/wordml/symex" xmlns:w16cid="http://schemas.microsoft.com/office/word/2016/wordml/cid" xmlns:am3d="http://schemas.microsoft.com/office/drawing/2017/model3d" xmlns:aink="http://schemas.microsoft.com/office/drawing/2016/ink" xmlns:cx8="http://schemas.microsoft.com/office/drawing/2016/5/14/chartex" xmlns:cx7="http://schemas.microsoft.com/office/drawing/2016/5/13/chartex" xmlns:cx6="http://schemas.microsoft.com/office/drawing/2016/5/12/chartex" xmlns:cx5="http://schemas.microsoft.com/office/drawing/2016/5/11/chartex" xmlns:cx4="http://schemas.microsoft.com/office/drawing/2016/5/10/chartex" xmlns:cx3="http://schemas.microsoft.com/office/drawing/2016/5/9/chartex" xmlns:cx2="http://schemas.microsoft.com/office/drawing/2015/10/21/chartex" xmlns:cx1="http://schemas.microsoft.com/office/drawing/2015/9/8/chartex" xmlns:cx="http://schemas.microsoft.com/office/drawing/2014/chartex">
             <w:pict>
               <v:roundrect w14:anchorId="1D29EE71" id="Retângulo de cantos arredondados 1" o:spid="_x0000_s1026" style="position:absolute;margin-left:3.9pt;margin-top:1.55pt;width:11.25pt;height:8.25pt;z-index:-251645952;visibility:visible;mso-wrap-style:square;mso-width-percent:0;mso-height-percent:0;mso-wrap-distance-left:9pt;mso-wrap-distance-top:0;mso-wrap-distance-right:9pt;mso-wrap-distance-bottom:0;mso-position-horizontal:absolute;mso-position-horizontal-relative:text;mso-position-vertical:absolute;mso-position-vertical-relative:text;mso-width-percent:0;mso-height-percent:0;mso-width-relative:margin;mso-height-relative:margin;v-text-anchor:middle" arcsize="10923f" o:gfxdata="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" fillcolor="white [3201]" strokecolor="#70ad47 [3209]" strokeweight="1pt">
                 <v:stroke joinstyle="miter"/>
@@ -2010,26 +1786,11 @@
       <w:r>
         <w:rPr>
           <w:rFonts w:ascii="Arial" w:hAnsi="Arial" w:cs="Arial"/>
-          <w:sz w:val="17"/>
-          <w:szCs w:val="17"/>
-        </w:rPr>
-        <w:t xml:space="preserve">   </w:t>
-      </w:r>
-      <w:r>
-        <w:rPr>
-          <w:rFonts w:ascii="Arial" w:hAnsi="Arial" w:cs="Arial"/>
-          <w:sz w:val="17"/>
-          <w:szCs w:val="17"/>
-        </w:rPr>
-        <w:t xml:space="preserve">  </w:t>
-      </w:r>
-      <w:r>
-        <w:rPr>
-          <w:rFonts w:ascii="Arial" w:hAnsi="Arial" w:cs="Arial"/>
-          <w:sz w:val="17"/>
-          <w:szCs w:val="17"/>
-        </w:rPr>
-        <w:t xml:space="preserve">   O aluno fará aquisição do material didático através da Unique.</w:t>
+          <w:color w:val="FF0000"/>
+          <w:sz w:val="17"/>
+          <w:szCs w:val="17"/>
+        </w:rPr>
+        <w:t xml:space="preserve">        O aluno fará aquisição do material didático através da Unique.</w:t>
       </w:r>
     </w:p>
     <w:p>
@@ -2042,6 +1803,7 @@
         <w:jc w:val="both"/>
         <w:rPr>
           <w:rFonts w:ascii="Arial" w:hAnsi="Arial" w:cs="Arial"/>
+          <w:color w:val="FF0000"/>
           <w:sz w:val="17"/>
           <w:szCs w:val="17"/>
         </w:rPr>
@@ -2050,6 +1812,7 @@
         <w:rPr>
           <w:rFonts w:ascii="Arial" w:hAnsi="Arial" w:cs="Arial"/>
           <w:noProof/>
+          <w:color w:val="FF0000"/>
           <w:sz w:val="17"/>
           <w:szCs w:val="17"/>
           <w:lang w:eastAsia="pt-BR"/>
@@ -2115,7 +1878,7 @@
               </wp:anchor>
             </w:drawing>
           </mc:Choice>
-          <mc:Fallback>
+          <mc:Fallback xmlns:w16se="http://schemas.microsoft.com/office/word/2015/wordml/symex" xmlns:w16cid="http://schemas.microsoft.com/office/word/2016/wordml/cid" xmlns:am3d="http://schemas.microsoft.com/office/drawing/2017/model3d" xmlns:aink="http://schemas.microsoft.com/office/drawing/2016/ink" xmlns:cx8="http://schemas.microsoft.com/office/drawing/2016/5/14/chartex" xmlns:cx7="http://schemas.microsoft.com/office/drawing/2016/5/13/chartex" xmlns:cx6="http://schemas.microsoft.com/office/drawing/2016/5/12/chartex" xmlns:cx5="http://schemas.microsoft.com/office/drawing/2016/5/11/chartex" xmlns:cx4="http://schemas.microsoft.com/office/drawing/2016/5/10/chartex" xmlns:cx3="http://schemas.microsoft.com/office/drawing/2016/5/9/chartex" xmlns:cx2="http://schemas.microsoft.com/office/drawing/2015/10/21/chartex" xmlns:cx1="http://schemas.microsoft.com/office/drawing/2015/9/8/chartex" xmlns:cx="http://schemas.microsoft.com/office/drawing/2014/chartex">
             <w:pict>
               <v:roundrect w14:anchorId="252AAD11" id="Retângulo de cantos arredondados 2" o:spid="_x0000_s1026" style="position:absolute;margin-left:3.9pt;margin-top:1.55pt;width:11.25pt;height:8.25pt;z-index:-251644928;visibility:visible;mso-wrap-style:square;mso-width-percent:0;mso-height-percent:0;mso-wrap-distance-left:9pt;mso-wrap-distance-top:0;mso-wrap-distance-right:9pt;mso-wrap-distance-bottom:0;mso-position-horizontal:absolute;mso-position-horizontal-relative:text;mso-position-vertical:absolute;mso-position-vertical-relative:text;mso-width-percent:0;mso-height-percent:0;mso-width-relative:margin;mso-height-relative:margin;v-text-anchor:middle" arcsize="10923f" o:gfxdata="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" fillcolor="white [3201]" strokecolor="#70ad47 [3209]" strokeweight="1pt">
                 <v:stroke joinstyle="miter"/>
@@ -2127,6 +1890,7 @@
       <w:r>
         <w:rPr>
           <w:rFonts w:ascii="Arial" w:hAnsi="Arial" w:cs="Arial"/>
+          <w:color w:val="FF0000"/>
           <w:sz w:val="17"/>
           <w:szCs w:val="17"/>
         </w:rPr>
@@ -2144,6 +1908,7 @@
         <w:rPr>
           <w:rFonts w:ascii="Arial" w:hAnsi="Arial" w:cs="Arial"/>
           <w:b/>
+          <w:color w:val="FF0000"/>
           <w:sz w:val="17"/>
           <w:szCs w:val="17"/>
         </w:rPr>
@@ -2152,6 +1917,7 @@
         <w:rPr>
           <w:rFonts w:ascii="Arial" w:hAnsi="Arial" w:cs="Arial"/>
           <w:b/>
+          <w:color w:val="FF0000"/>
           <w:sz w:val="17"/>
           <w:szCs w:val="17"/>
         </w:rPr>
@@ -2168,13 +1934,15 @@
         <w:jc w:val="both"/>
         <w:rPr>
           <w:rFonts w:ascii="Arial" w:hAnsi="Arial" w:cs="Arial"/>
-          <w:sz w:val="17"/>
-          <w:szCs w:val="17"/>
-        </w:rPr>
-      </w:pPr>
-      <w:r>
-        <w:rPr>
-          <w:rFonts w:ascii="Arial" w:hAnsi="Arial" w:cs="Arial"/>
+          <w:color w:val="FF0000"/>
+          <w:sz w:val="17"/>
+          <w:szCs w:val="17"/>
+        </w:rPr>
+      </w:pPr>
+      <w:r>
+        <w:rPr>
+          <w:rFonts w:ascii="Arial" w:hAnsi="Arial" w:cs="Arial"/>
+          <w:color w:val="FF0000"/>
           <w:sz w:val="17"/>
           <w:szCs w:val="17"/>
         </w:rPr>
@@ -2191,29 +1959,24 @@
         <w:jc w:val="both"/>
         <w:rPr>
           <w:rFonts w:ascii="Arial" w:hAnsi="Arial" w:cs="Arial"/>
-          <w:sz w:val="17"/>
-          <w:szCs w:val="17"/>
-        </w:rPr>
-      </w:pPr>
-      <w:r>
-        <w:rPr>
-          <w:rFonts w:ascii="Arial" w:hAnsi="Arial" w:cs="Arial"/>
-          <w:sz w:val="17"/>
-          <w:szCs w:val="17"/>
-        </w:rPr>
-        <w:t xml:space="preserve">3.1. Em caso de desistência, </w:t>
-      </w:r>
-      <w:r>
-        <w:rPr>
-          <w:rFonts w:ascii="Arial" w:hAnsi="Arial" w:cs="Arial"/>
-          <w:sz w:val="17"/>
-          <w:szCs w:val="17"/>
-        </w:rPr>
-        <w:t>será cobrado o mês que ele comunicar a escola, a partir do próximo mês será isento do pagamento do contrato</w:t>
-      </w:r>
-      <w:r>
-        <w:rPr>
-          <w:rFonts w:ascii="Arial" w:hAnsi="Arial" w:cs="Arial"/>
+          <w:color w:val="FF0000"/>
+          <w:sz w:val="17"/>
+          <w:szCs w:val="17"/>
+        </w:rPr>
+      </w:pPr>
+      <w:r>
+        <w:rPr>
+          <w:rFonts w:ascii="Arial" w:hAnsi="Arial" w:cs="Arial"/>
+          <w:color w:val="FF0000"/>
+          <w:sz w:val="17"/>
+          <w:szCs w:val="17"/>
+        </w:rPr>
+        <w:t>3.1. Em caso de desistência, será cobrado o mês que ele comunicar a escola, a partir do próximo mês será isento do pagamento do contrato</w:t>
+      </w:r>
+      <w:r>
+        <w:rPr>
+          <w:rFonts w:ascii="Arial" w:hAnsi="Arial" w:cs="Arial"/>
+          <w:color w:val="FF0000"/>
           <w:sz w:val="17"/>
           <w:szCs w:val="17"/>
         </w:rPr>
@@ -2222,6 +1985,7 @@
       <w:r>
         <w:rPr>
           <w:rFonts w:ascii="Arial" w:hAnsi="Arial" w:cs="Arial"/>
+          <w:color w:val="FF0000"/>
           <w:sz w:val="17"/>
           <w:szCs w:val="17"/>
         </w:rPr>
@@ -2238,13 +2002,15 @@
         <w:jc w:val="both"/>
         <w:rPr>
           <w:rFonts w:ascii="Arial" w:hAnsi="Arial" w:cs="Arial"/>
-          <w:sz w:val="17"/>
-          <w:szCs w:val="17"/>
-        </w:rPr>
-      </w:pPr>
-      <w:r>
-        <w:rPr>
-          <w:rFonts w:ascii="Arial" w:hAnsi="Arial" w:cs="Arial"/>
+          <w:color w:val="FF0000"/>
+          <w:sz w:val="17"/>
+          <w:szCs w:val="17"/>
+        </w:rPr>
+      </w:pPr>
+      <w:r>
+        <w:rPr>
+          <w:rFonts w:ascii="Arial" w:hAnsi="Arial" w:cs="Arial"/>
+          <w:color w:val="FF0000"/>
           <w:sz w:val="17"/>
           <w:szCs w:val="17"/>
         </w:rPr>
@@ -2261,17 +2027,30 @@
         <w:jc w:val="both"/>
         <w:rPr>
           <w:rFonts w:ascii="Arial" w:hAnsi="Arial" w:cs="Arial"/>
-          <w:sz w:val="17"/>
-          <w:szCs w:val="17"/>
-        </w:rPr>
-      </w:pPr>
-      <w:r>
-        <w:rPr>
-          <w:rFonts w:ascii="Arial" w:hAnsi="Arial" w:cs="Arial"/>
-          <w:sz w:val="17"/>
-          <w:szCs w:val="17"/>
-        </w:rPr>
-        <w:t>3.3. Caso o contratante tenha feito todo o curso e não renove o contrato é obrigação do mesmo arcar com as parcelas pendentes.</w:t>
+          <w:color w:val="FF0000"/>
+          <w:sz w:val="17"/>
+          <w:szCs w:val="17"/>
+        </w:rPr>
+      </w:pPr>
+      <w:r>
+        <w:rPr>
+          <w:rFonts w:ascii="Arial" w:hAnsi="Arial" w:cs="Arial"/>
+          <w:color w:val="FF0000"/>
+          <w:sz w:val="17"/>
+          <w:szCs w:val="17"/>
+        </w:rPr>
+        <w:t>3.3. Caso o contratante tenha feito todo o curso e nã</w:t>
+      </w:r>
+      <w:bookmarkStart w:id="1" w:name="_GoBack"/>
+      <w:bookmarkEnd w:id="1"/>
+      <w:r>
+        <w:rPr>
+          <w:rFonts w:ascii="Arial" w:hAnsi="Arial" w:cs="Arial"/>
+          <w:color w:val="FF0000"/>
+          <w:sz w:val="17"/>
+          <w:szCs w:val="17"/>
+        </w:rPr>
+        <w:t>o renove o contrato é obrigação do mesmo arcar com as parcelas pendentes.</w:t>
       </w:r>
     </w:p>
     <w:p>
@@ -2285,15 +2064,17 @@
         <w:rPr>
           <w:rFonts w:ascii="Arial" w:hAnsi="Arial" w:cs="Arial"/>
           <w:b/>
-          <w:sz w:val="17"/>
-          <w:szCs w:val="17"/>
-        </w:rPr>
-      </w:pPr>
-      <w:bookmarkStart w:id="1" w:name="_Hlk535916979"/>
+          <w:color w:val="FF0000"/>
+          <w:sz w:val="17"/>
+          <w:szCs w:val="17"/>
+        </w:rPr>
+      </w:pPr>
+      <w:bookmarkStart w:id="2" w:name="_Hlk535916979"/>
       <w:r>
         <w:rPr>
           <w:rFonts w:ascii="Arial" w:hAnsi="Arial" w:cs="Arial"/>
           <w:b/>
+          <w:color w:val="FF0000"/>
           <w:sz w:val="17"/>
           <w:szCs w:val="17"/>
         </w:rPr>
@@ -2310,13 +2091,15 @@
         <w:jc w:val="both"/>
         <w:rPr>
           <w:rFonts w:ascii="Arial" w:hAnsi="Arial" w:cs="Arial"/>
-          <w:sz w:val="17"/>
-          <w:szCs w:val="17"/>
-        </w:rPr>
-      </w:pPr>
-      <w:r>
-        <w:rPr>
-          <w:rFonts w:ascii="Arial" w:hAnsi="Arial" w:cs="Arial"/>
+          <w:color w:val="FF0000"/>
+          <w:sz w:val="17"/>
+          <w:szCs w:val="17"/>
+        </w:rPr>
+      </w:pPr>
+      <w:r>
+        <w:rPr>
+          <w:rFonts w:ascii="Arial" w:hAnsi="Arial" w:cs="Arial"/>
+          <w:color w:val="FF0000"/>
           <w:sz w:val="17"/>
           <w:szCs w:val="17"/>
         </w:rPr>
@@ -2325,6 +2108,7 @@
       <w:r>
         <w:rPr>
           <w:rFonts w:ascii="Arial" w:hAnsi="Arial" w:cs="Arial"/>
+          <w:color w:val="FF0000"/>
           <w:sz w:val="17"/>
           <w:szCs w:val="17"/>
         </w:rPr>
@@ -2333,6 +2117,7 @@
       <w:r>
         <w:rPr>
           <w:rFonts w:ascii="Arial" w:hAnsi="Arial" w:cs="Arial"/>
+          <w:color w:val="FF0000"/>
           <w:sz w:val="17"/>
           <w:szCs w:val="17"/>
         </w:rPr>
@@ -2342,6 +2127,7 @@
       <w:r>
         <w:rPr>
           <w:rFonts w:ascii="Arial" w:hAnsi="Arial" w:cs="Arial"/>
+          <w:color w:val="FF0000"/>
           <w:sz w:val="17"/>
           <w:szCs w:val="17"/>
         </w:rPr>
@@ -2351,26 +2137,11 @@
       <w:r>
         <w:rPr>
           <w:rFonts w:ascii="Arial" w:hAnsi="Arial" w:cs="Arial"/>
-          <w:sz w:val="17"/>
-          <w:szCs w:val="17"/>
-        </w:rPr>
-        <w:t xml:space="preserve"> It!</w:t>
-      </w:r>
-      <w:r>
-        <w:rPr>
-          <w:rFonts w:ascii="Arial" w:hAnsi="Arial" w:cs="Arial"/>
-          <w:sz w:val="17"/>
-          <w:szCs w:val="17"/>
-        </w:rPr>
-        <w:t xml:space="preserve"> de </w:t>
-      </w:r>
-      <w:r>
-        <w:rPr>
-          <w:rFonts w:ascii="Arial" w:hAnsi="Arial" w:cs="Arial"/>
-          <w:sz w:val="17"/>
-          <w:szCs w:val="17"/>
-        </w:rPr>
-        <w:t>turma regulares, as aulas serão ministradas em 2 dias de 1 hora e 15 minutos cada.</w:t>
+          <w:color w:val="FF0000"/>
+          <w:sz w:val="17"/>
+          <w:szCs w:val="17"/>
+        </w:rPr>
+        <w:t xml:space="preserve"> It! de turma regulares, as aulas serão ministradas em 2 dias de 1 hora e 15 minutos cada.</w:t>
       </w:r>
     </w:p>
     <w:p>
@@ -2383,46 +2154,25 @@
         <w:jc w:val="both"/>
         <w:rPr>
           <w:rFonts w:ascii="Arial" w:hAnsi="Arial" w:cs="Arial"/>
-          <w:sz w:val="17"/>
-          <w:szCs w:val="17"/>
-        </w:rPr>
-      </w:pPr>
-      <w:r>
-        <w:rPr>
-          <w:rFonts w:ascii="Arial" w:hAnsi="Arial" w:cs="Arial"/>
-          <w:sz w:val="17"/>
-          <w:szCs w:val="17"/>
-        </w:rPr>
-        <w:t xml:space="preserve">4.3. Para </w:t>
-      </w:r>
-      <w:r>
-        <w:rPr>
-          <w:rFonts w:ascii="Arial" w:hAnsi="Arial" w:cs="Arial"/>
-          <w:sz w:val="17"/>
-          <w:szCs w:val="17"/>
-        </w:rPr>
-        <w:t xml:space="preserve">os </w:t>
-      </w:r>
-      <w:r>
-        <w:rPr>
-          <w:rFonts w:ascii="Arial" w:hAnsi="Arial" w:cs="Arial"/>
-          <w:sz w:val="17"/>
-          <w:szCs w:val="17"/>
-        </w:rPr>
-        <w:t xml:space="preserve">adolescentes </w:t>
-      </w:r>
-      <w:r>
-        <w:rPr>
-          <w:rFonts w:ascii="Arial" w:hAnsi="Arial" w:cs="Arial"/>
-          <w:sz w:val="17"/>
-          <w:szCs w:val="17"/>
-        </w:rPr>
-        <w:t xml:space="preserve">do </w:t>
+          <w:color w:val="FF0000"/>
+          <w:sz w:val="17"/>
+          <w:szCs w:val="17"/>
+        </w:rPr>
+      </w:pPr>
+      <w:r>
+        <w:rPr>
+          <w:rFonts w:ascii="Arial" w:hAnsi="Arial" w:cs="Arial"/>
+          <w:color w:val="FF0000"/>
+          <w:sz w:val="17"/>
+          <w:szCs w:val="17"/>
+        </w:rPr>
+        <w:t xml:space="preserve">4.3. Para os adolescentes do </w:t>
       </w:r>
       <w:proofErr w:type="spellStart"/>
       <w:r>
         <w:rPr>
           <w:rFonts w:ascii="Arial" w:hAnsi="Arial" w:cs="Arial"/>
+          <w:color w:val="FF0000"/>
           <w:sz w:val="17"/>
           <w:szCs w:val="17"/>
         </w:rPr>
@@ -2432,42 +2182,11 @@
       <w:r>
         <w:rPr>
           <w:rFonts w:ascii="Arial" w:hAnsi="Arial" w:cs="Arial"/>
-          <w:sz w:val="17"/>
-          <w:szCs w:val="17"/>
-        </w:rPr>
-        <w:t xml:space="preserve"> It! </w:t>
-      </w:r>
-      <w:r>
-        <w:rPr>
-          <w:rFonts w:ascii="Arial" w:hAnsi="Arial" w:cs="Arial"/>
-          <w:sz w:val="17"/>
-          <w:szCs w:val="17"/>
-        </w:rPr>
-        <w:t xml:space="preserve">de turmas </w:t>
-      </w:r>
-      <w:r>
-        <w:rPr>
-          <w:rFonts w:ascii="Arial" w:hAnsi="Arial" w:cs="Arial"/>
-          <w:sz w:val="17"/>
-          <w:szCs w:val="17"/>
-        </w:rPr>
-        <w:t>reduzidas</w:t>
-      </w:r>
-      <w:r>
-        <w:rPr>
-          <w:rFonts w:ascii="Arial" w:hAnsi="Arial" w:cs="Arial"/>
-          <w:sz w:val="17"/>
-          <w:szCs w:val="17"/>
-        </w:rPr>
-        <w:t xml:space="preserve">, as aulas serão ministradas em </w:t>
-      </w:r>
-      <w:r>
-        <w:rPr>
-          <w:rFonts w:ascii="Arial" w:hAnsi="Arial" w:cs="Arial"/>
-          <w:sz w:val="17"/>
-          <w:szCs w:val="17"/>
-        </w:rPr>
-        <w:t>2 dias de 1 hora cada ou 1 dia de 2 horas.</w:t>
+          <w:color w:val="FF0000"/>
+          <w:sz w:val="17"/>
+          <w:szCs w:val="17"/>
+        </w:rPr>
+        <w:t xml:space="preserve"> It! de turmas reduzidas, as aulas serão ministradas em 2 dias de 1 hora cada ou 1 dia de 2 horas.</w:t>
       </w:r>
     </w:p>
     <w:p>
@@ -2480,13 +2199,15 @@
         <w:jc w:val="both"/>
         <w:rPr>
           <w:rFonts w:ascii="Arial" w:hAnsi="Arial" w:cs="Arial"/>
-          <w:sz w:val="17"/>
-          <w:szCs w:val="17"/>
-        </w:rPr>
-      </w:pPr>
-      <w:r>
-        <w:rPr>
-          <w:rFonts w:ascii="Arial" w:hAnsi="Arial" w:cs="Arial"/>
+          <w:color w:val="FF0000"/>
+          <w:sz w:val="17"/>
+          <w:szCs w:val="17"/>
+        </w:rPr>
+      </w:pPr>
+      <w:r>
+        <w:rPr>
+          <w:rFonts w:ascii="Arial" w:hAnsi="Arial" w:cs="Arial"/>
+          <w:color w:val="FF0000"/>
           <w:sz w:val="17"/>
           <w:szCs w:val="17"/>
         </w:rPr>
@@ -2495,24 +2216,16 @@
       <w:r>
         <w:rPr>
           <w:rFonts w:ascii="Arial" w:hAnsi="Arial" w:cs="Arial"/>
-          <w:sz w:val="17"/>
-          <w:szCs w:val="17"/>
-        </w:rPr>
-        <w:t xml:space="preserve"> de 1 </w:t>
-      </w:r>
-      <w:bookmarkStart w:id="2" w:name="_GoBack"/>
-      <w:bookmarkEnd w:id="2"/>
-      <w:r>
-        <w:rPr>
-          <w:rFonts w:ascii="Arial" w:hAnsi="Arial" w:cs="Arial"/>
-          <w:sz w:val="17"/>
-          <w:szCs w:val="17"/>
-        </w:rPr>
-        <w:t>a</w:t>
-      </w:r>
-      <w:r>
-        <w:rPr>
-          <w:rFonts w:ascii="Arial" w:hAnsi="Arial" w:cs="Arial"/>
+          <w:color w:val="FF0000"/>
+          <w:sz w:val="17"/>
+          <w:szCs w:val="17"/>
+        </w:rPr>
+        <w:t xml:space="preserve"> de 1 a</w:t>
+      </w:r>
+      <w:r>
+        <w:rPr>
+          <w:rFonts w:ascii="Arial" w:hAnsi="Arial" w:cs="Arial"/>
+          <w:color w:val="FF0000"/>
           <w:sz w:val="17"/>
           <w:szCs w:val="17"/>
         </w:rPr>
@@ -2529,13 +2242,15 @@
         <w:jc w:val="both"/>
         <w:rPr>
           <w:rFonts w:ascii="Arial" w:hAnsi="Arial" w:cs="Arial"/>
-          <w:sz w:val="17"/>
-          <w:szCs w:val="17"/>
-        </w:rPr>
-      </w:pPr>
-      <w:r>
-        <w:rPr>
-          <w:rFonts w:ascii="Arial" w:hAnsi="Arial" w:cs="Arial"/>
+          <w:color w:val="FF0000"/>
+          <w:sz w:val="17"/>
+          <w:szCs w:val="17"/>
+        </w:rPr>
+      </w:pPr>
+      <w:r>
+        <w:rPr>
+          <w:rFonts w:ascii="Arial" w:hAnsi="Arial" w:cs="Arial"/>
+          <w:color w:val="FF0000"/>
           <w:sz w:val="17"/>
           <w:szCs w:val="17"/>
         </w:rPr>
@@ -2544,6 +2259,7 @@
       <w:r>
         <w:rPr>
           <w:rFonts w:ascii="Arial" w:hAnsi="Arial" w:cs="Arial"/>
+          <w:color w:val="FF0000"/>
           <w:sz w:val="17"/>
           <w:szCs w:val="17"/>
         </w:rPr>
@@ -2552,6 +2268,7 @@
       <w:r>
         <w:rPr>
           <w:rFonts w:ascii="Arial" w:hAnsi="Arial" w:cs="Arial"/>
+          <w:color w:val="FF0000"/>
           <w:sz w:val="17"/>
           <w:szCs w:val="17"/>
         </w:rPr>
@@ -2568,13 +2285,15 @@
         <w:jc w:val="both"/>
         <w:rPr>
           <w:rFonts w:ascii="Arial" w:hAnsi="Arial" w:cs="Arial"/>
-          <w:sz w:val="17"/>
-          <w:szCs w:val="17"/>
-        </w:rPr>
-      </w:pPr>
-      <w:r>
-        <w:rPr>
-          <w:rFonts w:ascii="Arial" w:hAnsi="Arial" w:cs="Arial"/>
+          <w:color w:val="FF0000"/>
+          <w:sz w:val="17"/>
+          <w:szCs w:val="17"/>
+        </w:rPr>
+      </w:pPr>
+      <w:r>
+        <w:rPr>
+          <w:rFonts w:ascii="Arial" w:hAnsi="Arial" w:cs="Arial"/>
+          <w:color w:val="FF0000"/>
           <w:sz w:val="17"/>
           <w:szCs w:val="17"/>
         </w:rPr>
@@ -2583,6 +2302,7 @@
       <w:r>
         <w:rPr>
           <w:rFonts w:ascii="Arial" w:hAnsi="Arial" w:cs="Arial"/>
+          <w:color w:val="FF0000"/>
           <w:sz w:val="17"/>
           <w:szCs w:val="17"/>
         </w:rPr>
@@ -2591,13 +2311,14 @@
       <w:r>
         <w:rPr>
           <w:rFonts w:ascii="Arial" w:hAnsi="Arial" w:cs="Arial"/>
+          <w:color w:val="FF0000"/>
           <w:sz w:val="17"/>
           <w:szCs w:val="17"/>
         </w:rPr>
         <w:t>. A frequência às aulas é fundamental para o desenvolvimento do aluno.</w:t>
       </w:r>
     </w:p>
-    <w:bookmarkEnd w:id="1"/>
+    <w:bookmarkEnd w:id="2"/>
     <w:p>
       <w:pPr>
         <w:tabs>
@@ -2609,6 +2330,7 @@
         <w:rPr>
           <w:rFonts w:ascii="Arial" w:hAnsi="Arial" w:cs="Arial"/>
           <w:b/>
+          <w:color w:val="FF0000"/>
           <w:sz w:val="17"/>
           <w:szCs w:val="17"/>
         </w:rPr>
@@ -2617,6 +2339,7 @@
         <w:rPr>
           <w:rFonts w:ascii="Arial" w:hAnsi="Arial" w:cs="Arial"/>
           <w:b/>
+          <w:color w:val="FF0000"/>
           <w:sz w:val="17"/>
           <w:szCs w:val="17"/>
         </w:rPr>
@@ -2633,13 +2356,15 @@
         <w:jc w:val="both"/>
         <w:rPr>
           <w:rFonts w:ascii="Arial" w:hAnsi="Arial" w:cs="Arial"/>
-          <w:sz w:val="17"/>
-          <w:szCs w:val="17"/>
-        </w:rPr>
-      </w:pPr>
-      <w:r>
-        <w:rPr>
-          <w:rFonts w:ascii="Arial" w:hAnsi="Arial" w:cs="Arial"/>
+          <w:color w:val="FF0000"/>
+          <w:sz w:val="17"/>
+          <w:szCs w:val="17"/>
+        </w:rPr>
+      </w:pPr>
+      <w:r>
+        <w:rPr>
+          <w:rFonts w:ascii="Arial" w:hAnsi="Arial" w:cs="Arial"/>
+          <w:color w:val="FF0000"/>
           <w:sz w:val="17"/>
           <w:szCs w:val="17"/>
         </w:rPr>
@@ -2648,18 +2373,11 @@
       <w:r>
         <w:rPr>
           <w:rFonts w:ascii="Arial" w:hAnsi="Arial" w:cs="Arial"/>
-          <w:sz w:val="17"/>
-          <w:szCs w:val="17"/>
-        </w:rPr>
-        <w:t>São consideradas turmas reduzidas de 03 a 04 alunos e turmas regulares de 05 alunos a 08 alunos.</w:t>
-      </w:r>
-      <w:r>
-        <w:rPr>
-          <w:rFonts w:ascii="Arial" w:hAnsi="Arial" w:cs="Arial"/>
-          <w:sz w:val="17"/>
-          <w:szCs w:val="17"/>
-        </w:rPr>
-        <w:t xml:space="preserve"> </w:t>
+          <w:color w:val="FF0000"/>
+          <w:sz w:val="17"/>
+          <w:szCs w:val="17"/>
+        </w:rPr>
+        <w:t xml:space="preserve">São consideradas turmas reduzidas de 03 a 04 alunos e turmas regulares de 05 alunos a 08 alunos. </w:t>
       </w:r>
     </w:p>
     <w:p>
@@ -2672,13 +2390,15 @@
         <w:jc w:val="both"/>
         <w:rPr>
           <w:rFonts w:ascii="Arial" w:hAnsi="Arial" w:cs="Arial"/>
-          <w:sz w:val="17"/>
-          <w:szCs w:val="17"/>
-        </w:rPr>
-      </w:pPr>
-      <w:r>
-        <w:rPr>
-          <w:rFonts w:ascii="Arial" w:hAnsi="Arial" w:cs="Arial"/>
+          <w:color w:val="FF0000"/>
+          <w:sz w:val="17"/>
+          <w:szCs w:val="17"/>
+        </w:rPr>
+      </w:pPr>
+      <w:r>
+        <w:rPr>
+          <w:rFonts w:ascii="Arial" w:hAnsi="Arial" w:cs="Arial"/>
+          <w:color w:val="FF0000"/>
           <w:sz w:val="17"/>
           <w:szCs w:val="17"/>
         </w:rPr>
@@ -2687,6 +2407,7 @@
       <w:r>
         <w:rPr>
           <w:rFonts w:ascii="Arial" w:hAnsi="Arial" w:cs="Arial"/>
+          <w:color w:val="FF0000"/>
           <w:sz w:val="17"/>
           <w:szCs w:val="17"/>
         </w:rPr>
@@ -2704,13 +2425,15 @@
         <w:jc w:val="both"/>
         <w:rPr>
           <w:rFonts w:ascii="Arial" w:hAnsi="Arial" w:cs="Arial"/>
-          <w:sz w:val="17"/>
-          <w:szCs w:val="17"/>
-        </w:rPr>
-      </w:pPr>
-      <w:r>
-        <w:rPr>
-          <w:rFonts w:ascii="Arial" w:hAnsi="Arial" w:cs="Arial"/>
+          <w:color w:val="FF0000"/>
+          <w:sz w:val="17"/>
+          <w:szCs w:val="17"/>
+        </w:rPr>
+      </w:pPr>
+      <w:r>
+        <w:rPr>
+          <w:rFonts w:ascii="Arial" w:hAnsi="Arial" w:cs="Arial"/>
+          <w:color w:val="FF0000"/>
           <w:sz w:val="17"/>
           <w:szCs w:val="17"/>
         </w:rPr>
@@ -2719,6 +2442,7 @@
       <w:r>
         <w:rPr>
           <w:rFonts w:ascii="Arial" w:hAnsi="Arial" w:cs="Arial"/>
+          <w:color w:val="FF0000"/>
           <w:sz w:val="17"/>
           <w:szCs w:val="17"/>
         </w:rPr>
@@ -2737,6 +2461,7 @@
         <w:rPr>
           <w:rFonts w:ascii="Arial" w:hAnsi="Arial" w:cs="Arial"/>
           <w:b/>
+          <w:color w:val="FF0000"/>
           <w:sz w:val="17"/>
           <w:szCs w:val="17"/>
         </w:rPr>
@@ -2745,6 +2470,7 @@
         <w:rPr>
           <w:rFonts w:ascii="Arial" w:hAnsi="Arial" w:cs="Arial"/>
           <w:b/>
+          <w:color w:val="FF0000"/>
           <w:sz w:val="17"/>
           <w:szCs w:val="17"/>
         </w:rPr>
@@ -2761,13 +2487,15 @@
         <w:jc w:val="both"/>
         <w:rPr>
           <w:rFonts w:ascii="Arial" w:hAnsi="Arial" w:cs="Arial"/>
-          <w:sz w:val="17"/>
-          <w:szCs w:val="17"/>
-        </w:rPr>
-      </w:pPr>
-      <w:r>
-        <w:rPr>
-          <w:rFonts w:ascii="Arial" w:hAnsi="Arial" w:cs="Arial"/>
+          <w:color w:val="FF0000"/>
+          <w:sz w:val="17"/>
+          <w:szCs w:val="17"/>
+        </w:rPr>
+      </w:pPr>
+      <w:r>
+        <w:rPr>
+          <w:rFonts w:ascii="Arial" w:hAnsi="Arial" w:cs="Arial"/>
+          <w:color w:val="FF0000"/>
           <w:sz w:val="17"/>
           <w:szCs w:val="17"/>
         </w:rPr>
@@ -2776,6 +2504,7 @@
       <w:r>
         <w:rPr>
           <w:rFonts w:ascii="Arial" w:hAnsi="Arial" w:cs="Arial"/>
+          <w:color w:val="FF0000"/>
           <w:sz w:val="17"/>
           <w:szCs w:val="17"/>
         </w:rPr>
@@ -2785,6 +2514,7 @@
       <w:r>
         <w:rPr>
           <w:rFonts w:ascii="Arial" w:hAnsi="Arial" w:cs="Arial"/>
+          <w:color w:val="FF0000"/>
           <w:sz w:val="17"/>
           <w:szCs w:val="17"/>
         </w:rPr>
@@ -2793,6 +2523,7 @@
       <w:r>
         <w:rPr>
           <w:rFonts w:ascii="Arial" w:hAnsi="Arial" w:cs="Arial"/>
+          <w:color w:val="FF0000"/>
           <w:sz w:val="17"/>
           <w:szCs w:val="17"/>
         </w:rPr>
@@ -2810,6 +2541,7 @@
         <w:rPr>
           <w:rFonts w:ascii="Arial" w:hAnsi="Arial" w:cs="Arial"/>
           <w:b/>
+          <w:color w:val="FF0000"/>
           <w:sz w:val="17"/>
           <w:szCs w:val="17"/>
         </w:rPr>
@@ -2818,6 +2550,7 @@
         <w:rPr>
           <w:rFonts w:ascii="Arial" w:hAnsi="Arial" w:cs="Arial"/>
           <w:b/>
+          <w:color w:val="FF0000"/>
           <w:sz w:val="17"/>
           <w:szCs w:val="17"/>
         </w:rPr>
@@ -2834,13 +2567,15 @@
         <w:jc w:val="both"/>
         <w:rPr>
           <w:rFonts w:ascii="Arial" w:hAnsi="Arial" w:cs="Arial"/>
-          <w:sz w:val="17"/>
-          <w:szCs w:val="17"/>
-        </w:rPr>
-      </w:pPr>
-      <w:r>
-        <w:rPr>
-          <w:rFonts w:ascii="Arial" w:hAnsi="Arial" w:cs="Arial"/>
+          <w:color w:val="FF0000"/>
+          <w:sz w:val="17"/>
+          <w:szCs w:val="17"/>
+        </w:rPr>
+      </w:pPr>
+      <w:r>
+        <w:rPr>
+          <w:rFonts w:ascii="Arial" w:hAnsi="Arial" w:cs="Arial"/>
+          <w:color w:val="FF0000"/>
           <w:sz w:val="17"/>
           <w:szCs w:val="17"/>
         </w:rPr>
@@ -2849,18 +2584,11 @@
       <w:r>
         <w:rPr>
           <w:rFonts w:ascii="Arial" w:hAnsi="Arial" w:cs="Arial"/>
-          <w:sz w:val="17"/>
-          <w:szCs w:val="17"/>
-        </w:rPr>
-        <w:t>Fica eleito o foro da comarca de Matão para dirimir qualquer ação fundada no presente contrato, renunciando as partes qualquer outro que tenham por mais privilegiado que venha a ser.</w:t>
-      </w:r>
-      <w:r>
-        <w:rPr>
-          <w:rFonts w:ascii="Arial" w:hAnsi="Arial" w:cs="Arial"/>
-          <w:sz w:val="17"/>
-          <w:szCs w:val="17"/>
-        </w:rPr>
-        <w:t xml:space="preserve">   </w:t>
+          <w:color w:val="FF0000"/>
+          <w:sz w:val="17"/>
+          <w:szCs w:val="17"/>
+        </w:rPr>
+        <w:t xml:space="preserve">Fica eleito o foro da comarca de Matão para dirimir qualquer ação fundada no presente contrato, renunciando as partes qualquer outro que tenham por mais privilegiado que venha a ser.   </w:t>
       </w:r>
     </w:p>
     <w:p>
@@ -2873,6 +2601,7 @@
         <w:jc w:val="both"/>
         <w:rPr>
           <w:rFonts w:ascii="Arial" w:hAnsi="Arial" w:cs="Arial"/>
+          <w:color w:val="FF0000"/>
           <w:sz w:val="17"/>
           <w:szCs w:val="17"/>
         </w:rPr>
@@ -2881,6 +2610,7 @@
         <w:rPr>
           <w:rFonts w:ascii="Arial" w:hAnsi="Arial" w:cs="Arial"/>
           <w:noProof/>
+          <w:color w:val="FF0000"/>
           <w:sz w:val="18"/>
           <w:szCs w:val="18"/>
           <w:lang w:eastAsia="pt-BR"/>
@@ -2951,6 +2681,7 @@
       <w:r>
         <w:rPr>
           <w:rFonts w:ascii="Arial" w:hAnsi="Arial" w:cs="Arial"/>
+          <w:color w:val="FF0000"/>
           <w:sz w:val="17"/>
           <w:szCs w:val="17"/>
         </w:rPr>
@@ -2971,6 +2702,7 @@
       <w:r>
         <w:rPr>
           <w:rFonts w:ascii="Arial" w:hAnsi="Arial" w:cs="Arial"/>
+          <w:color w:val="FF0000"/>
           <w:sz w:val="16"/>
           <w:szCs w:val="16"/>
         </w:rPr>
@@ -2979,6 +2711,7 @@
       <w:r>
         <w:rPr>
           <w:rFonts w:ascii="Arial" w:hAnsi="Arial" w:cs="Arial"/>
+          <w:color w:val="FF0000"/>
           <w:sz w:val="16"/>
           <w:szCs w:val="16"/>
         </w:rPr>
@@ -2987,6 +2720,7 @@
       <w:r>
         <w:rPr>
           <w:rFonts w:ascii="Arial" w:hAnsi="Arial" w:cs="Arial"/>
+          <w:color w:val="FF0000"/>
           <w:sz w:val="16"/>
           <w:szCs w:val="16"/>
         </w:rPr>
@@ -2995,6 +2729,7 @@
       <w:r>
         <w:rPr>
           <w:rFonts w:ascii="Arial" w:hAnsi="Arial" w:cs="Arial"/>
+          <w:color w:val="FF0000"/>
           <w:sz w:val="16"/>
           <w:szCs w:val="16"/>
         </w:rPr>
@@ -3004,6 +2739,7 @@
       <w:r>
         <w:rPr>
           <w:rFonts w:ascii="Arial" w:hAnsi="Arial" w:cs="Arial"/>
+          <w:color w:val="FF0000"/>
           <w:sz w:val="16"/>
           <w:szCs w:val="16"/>
         </w:rPr>
@@ -3013,6 +2749,7 @@
       <w:r>
         <w:rPr>
           <w:rFonts w:ascii="Arial" w:hAnsi="Arial" w:cs="Arial"/>
+          <w:color w:val="FF0000"/>
           <w:sz w:val="16"/>
           <w:szCs w:val="16"/>
         </w:rPr>
@@ -3021,6 +2758,7 @@
       <w:r>
         <w:rPr>
           <w:rFonts w:ascii="Arial" w:hAnsi="Arial" w:cs="Arial"/>
+          <w:color w:val="FF0000"/>
           <w:sz w:val="16"/>
           <w:szCs w:val="16"/>
         </w:rPr>
@@ -3030,10 +2768,19 @@
       <w:r>
         <w:rPr>
           <w:rFonts w:ascii="Arial" w:hAnsi="Arial" w:cs="Arial"/>
-          <w:sz w:val="16"/>
-          <w:szCs w:val="16"/>
-        </w:rPr>
-        <w:t xml:space="preserve">  </w:t>
+          <w:color w:val="FF0000"/>
+          <w:sz w:val="16"/>
+          <w:szCs w:val="16"/>
+        </w:rPr>
+        <w:t xml:space="preserve"> </w:t>
+      </w:r>
+      <w:r>
+        <w:rPr>
+          <w:rFonts w:ascii="Arial" w:hAnsi="Arial" w:cs="Arial"/>
+          <w:sz w:val="16"/>
+          <w:szCs w:val="16"/>
+        </w:rPr>
+        <w:t xml:space="preserve"> </w:t>
       </w:r>
       <w:r>
         <w:rPr>
@@ -3284,6 +3031,7 @@
       <w:r>
         <w:rPr>
           <w:noProof/>
+          <w:lang w:eastAsia="pt-BR"/>
         </w:rPr>
         <w:drawing>
           <wp:anchor distT="0" distB="0" distL="114300" distR="114300" simplePos="0" relativeHeight="251668480" behindDoc="1" locked="0" layoutInCell="1" allowOverlap="1">
@@ -3580,7 +3328,7 @@
 </file>
 
 <file path=word/numbering.xml><?xml version="1.0" encoding="utf-8"?>
-<w:numbering xmlns:wpc="http://schemas.microsoft.com/office/word/2010/wordprocessingCanvas" xmlns:cx="http://schemas.microsoft.com/office/drawing/2014/chartex" xmlns:cx1="http://schemas.microsoft.com/office/drawing/2015/9/8/chartex" xmlns:cx2="http://schemas.microsoft.com/office/drawing/2015/10/21/chartex" xmlns:cx3="http://schemas.microsoft.com/office/drawing/2016/5/9/chartex" xmlns:cx4="http://schemas.microsoft.com/office/drawing/2016/5/10/chartex" xmlns:cx5="http://schemas.microsoft.com/office/drawing/2016/5/11/chartex" xmlns:cx6="http://schemas.microsoft.com/office/drawing/2016/5/12/chartex" xmlns:cx7="http://schemas.microsoft.com/office/drawing/2016/5/13/chartex" xmlns:cx8="http://schemas.microsoft.com/office/drawing/2016/5/14/chartex" xmlns:mc="http://schemas.openxmlformats.org/markup-compatibility/2006" xmlns:aink="http://schemas.microsoft.com/office/drawing/2016/ink" xmlns:am3d="http://schemas.microsoft.com/office/drawing/2017/model3d" xmlns:o="urn:schemas-microsoft-com:office:office" xmlns:r="http://schemas.openxmlformats.org/officeDocument/2006/relationships" xmlns:m="http://schemas.openxmlformats.org/officeDocument/2006/math" xmlns:v="urn:schemas-microsoft-com:vml" xmlns:wp14="http://schemas.microsoft.com/office/word/2010/wordprocessingDrawing" xmlns:wp="http://schemas.openxmlformats.org/drawingml/2006/wordprocessingDrawing" xmlns:w10="urn:schemas-microsoft-com:office:word" xmlns:w="http://schemas.openxmlformats.org/wordprocessingml/2006/main" xmlns:w14="http://schemas.microsoft.com/office/word/2010/wordml" xmlns:w15="http://schemas.microsoft.com/office/word/2012/wordml" xmlns:w16cid="http://schemas.microsoft.com/office/word/2016/wordml/cid" xmlns:w16se="http://schemas.microsoft.com/office/word/2015/wordml/symex" xmlns:wpg="http://schemas.microsoft.com/office/word/2010/wordprocessingGroup" xmlns:wpi="http://schemas.microsoft.com/office/word/2010/wordprocessingInk" xmlns:wne="http://schemas.microsoft.com/office/word/2006/wordml" xmlns:wps="http://schemas.microsoft.com/office/word/2010/wordprocessingShape" mc:Ignorable="w14 w15 w16se w16cid wp14">
+<w:numbering xmlns:wpc="http://schemas.microsoft.com/office/word/2010/wordprocessingCanvas" xmlns:mc="http://schemas.openxmlformats.org/markup-compatibility/2006" xmlns:o="urn:schemas-microsoft-com:office:office" xmlns:r="http://schemas.openxmlformats.org/officeDocument/2006/relationships" xmlns:m="http://schemas.openxmlformats.org/officeDocument/2006/math" xmlns:v="urn:schemas-microsoft-com:vml" xmlns:wp14="http://schemas.microsoft.com/office/word/2010/wordprocessingDrawing" xmlns:wp="http://schemas.openxmlformats.org/drawingml/2006/wordprocessingDrawing" xmlns:w10="urn:schemas-microsoft-com:office:word" xmlns:w="http://schemas.openxmlformats.org/wordprocessingml/2006/main" xmlns:w14="http://schemas.microsoft.com/office/word/2010/wordml" xmlns:w15="http://schemas.microsoft.com/office/word/2012/wordml" xmlns:wpg="http://schemas.microsoft.com/office/word/2010/wordprocessingGroup" xmlns:wpi="http://schemas.microsoft.com/office/word/2010/wordprocessingInk" xmlns:wne="http://schemas.microsoft.com/office/word/2006/wordml" xmlns:wps="http://schemas.microsoft.com/office/word/2010/wordprocessingShape" mc:Ignorable="w14 w15 wp14">
   <w:abstractNum w:abstractNumId="0" w15:restartNumberingAfterBreak="0">
     <w:nsid w:val="5E843D48"/>
     <w:multiLevelType w:val="hybridMultilevel"/>
@@ -3677,7 +3425,7 @@
 </file>
 
 <file path=word/styles.xml><?xml version="1.0" encoding="utf-8"?>
-<w:styles xmlns:mc="http://schemas.openxmlformats.org/markup-compatibility/2006" xmlns:r="http://schemas.openxmlformats.org/officeDocument/2006/relationships" xmlns:w="http://schemas.openxmlformats.org/wordprocessingml/2006/main" xmlns:w14="http://schemas.microsoft.com/office/word/2010/wordml" xmlns:w15="http://schemas.microsoft.com/office/word/2012/wordml" xmlns:w16cid="http://schemas.microsoft.com/office/word/2016/wordml/cid" xmlns:w16se="http://schemas.microsoft.com/office/word/2015/wordml/symex" mc:Ignorable="w14 w15 w16se w16cid">
+<w:styles xmlns:mc="http://schemas.openxmlformats.org/markup-compatibility/2006" xmlns:r="http://schemas.openxmlformats.org/officeDocument/2006/relationships" xmlns:w="http://schemas.openxmlformats.org/wordprocessingml/2006/main" xmlns:w14="http://schemas.microsoft.com/office/word/2010/wordml" xmlns:w15="http://schemas.microsoft.com/office/word/2012/wordml" mc:Ignorable="w14 w15">
   <w:docDefaults>
     <w:rPrDefault>
       <w:rPr>
@@ -3693,7 +3441,7 @@
       </w:pPr>
     </w:pPrDefault>
   </w:docDefaults>
-  <w:latentStyles w:defLockedState="0" w:defUIPriority="99" w:defSemiHidden="0" w:defUnhideWhenUsed="0" w:defQFormat="0" w:count="375">
+  <w:latentStyles w:defLockedState="0" w:defUIPriority="99" w:defSemiHidden="0" w:defUnhideWhenUsed="0" w:defQFormat="0" w:count="371">
     <w:lsdException w:name="Normal" w:uiPriority="0" w:qFormat="1"/>
     <w:lsdException w:name="heading 1" w:uiPriority="9" w:qFormat="1"/>
     <w:lsdException w:name="heading 2" w:semiHidden="1" w:uiPriority="9" w:unhideWhenUsed="1" w:qFormat="1"/>
@@ -4065,10 +3813,6 @@
     <w:lsdException w:name="List Table 5 Dark Accent 6" w:uiPriority="50"/>
     <w:lsdException w:name="List Table 6 Colorful Accent 6" w:uiPriority="51"/>
     <w:lsdException w:name="List Table 7 Colorful Accent 6" w:uiPriority="52"/>
-    <w:lsdException w:name="Mention" w:semiHidden="1" w:unhideWhenUsed="1"/>
-    <w:lsdException w:name="Smart Hyperlink" w:semiHidden="1" w:unhideWhenUsed="1"/>
-    <w:lsdException w:name="Hashtag" w:semiHidden="1" w:unhideWhenUsed="1"/>
-    <w:lsdException w:name="Unresolved Mention" w:semiHidden="1" w:unhideWhenUsed="1"/>
   </w:latentStyles>
   <w:style w:type="paragraph" w:default="1" w:styleId="Normal">
     <w:name w:val="Normal"/>

</xml_diff>